<commit_message>
modificada la memoria del drone
</commit_message>
<xml_diff>
--- a/Memoria/Memoria Drone jFuzzy.docx
+++ b/Memoria/Memoria Drone jFuzzy.docx
@@ -753,6 +753,7 @@
     </w:p>
     <w:p>
       <w:pPr>
+        <w:jc w:val="center"/>
         <w:rPr>
           <w:rFonts w:ascii="TimesNewRomanPSMT" w:hAnsi="TimesNewRomanPSMT" w:cs="TimesNewRomanPSMT"/>
           <w:sz w:val="24"/>
@@ -765,10 +766,10 @@
           <w:lang w:eastAsia="es-ES"/>
         </w:rPr>
         <w:drawing>
-          <wp:inline distT="0" distB="0" distL="0" distR="0" wp14:anchorId="37F3F3E7" wp14:editId="0336863A">
-            <wp:extent cx="2209520" cy="1105231"/>
-            <wp:effectExtent l="0" t="0" r="635" b="0"/>
-            <wp:docPr id="1" name="Imagen 1"/>
+          <wp:inline distT="0" distB="0" distL="0" distR="0" wp14:anchorId="157026F2" wp14:editId="0A92D102">
+            <wp:extent cx="4038600" cy="2168798"/>
+            <wp:effectExtent l="0" t="0" r="0" b="3175"/>
+            <wp:docPr id="5" name="Imagen 5"/>
             <wp:cNvGraphicFramePr>
               <a:graphicFrameLocks xmlns:a="http://schemas.openxmlformats.org/drawingml/2006/main" noChangeAspect="1"/>
             </wp:cNvGraphicFramePr>
@@ -781,13 +782,13 @@
                   </pic:nvPicPr>
                   <pic:blipFill rotWithShape="1">
                     <a:blip r:embed="rId9"/>
-                    <a:srcRect l="71416" t="12072" r="4586" b="53694"/>
+                    <a:srcRect l="69129" t="15098" r="8995" b="51399"/>
                     <a:stretch/>
                   </pic:blipFill>
                   <pic:spPr bwMode="auto">
                     <a:xfrm>
                       <a:off x="0" y="0"/>
-                      <a:ext cx="2216689" cy="1108817"/>
+                      <a:ext cx="4051546" cy="2175750"/>
                     </a:xfrm>
                     <a:prstGeom prst="rect">
                       <a:avLst/>
@@ -807,30 +808,27 @@
           </wp:inline>
         </w:drawing>
       </w:r>
+    </w:p>
+    <w:p>
+      <w:pPr>
+        <w:jc w:val="center"/>
+        <w:rPr>
+          <w:rFonts w:ascii="TimesNewRomanPSMT" w:hAnsi="TimesNewRomanPSMT" w:cs="TimesNewRomanPSMT"/>
+          <w:sz w:val="24"/>
+          <w:szCs w:val="24"/>
+        </w:rPr>
+      </w:pPr>
       <w:r>
         <w:rPr>
           <w:noProof/>
           <w:lang w:eastAsia="es-ES"/>
         </w:rPr>
-        <w:t xml:space="preserve"> </w:t>
-      </w:r>
-      <w:r>
-        <w:rPr>
-          <w:noProof/>
-          <w:lang w:eastAsia="es-ES"/>
-        </w:rPr>
-        <w:t xml:space="preserve">         </w:t>
-      </w:r>
-      <w:r>
-        <w:rPr>
-          <w:noProof/>
-          <w:lang w:eastAsia="es-ES"/>
-        </w:rPr>
+        <w:lastRenderedPageBreak/>
         <w:drawing>
-          <wp:inline distT="0" distB="0" distL="0" distR="0" wp14:anchorId="74E7E58A" wp14:editId="0D6CC002">
-            <wp:extent cx="2274073" cy="1105602"/>
+          <wp:inline distT="0" distB="0" distL="0" distR="0" wp14:anchorId="157026F2" wp14:editId="0A92D102">
+            <wp:extent cx="4038600" cy="2152650"/>
             <wp:effectExtent l="0" t="0" r="0" b="0"/>
-            <wp:docPr id="2" name="Imagen 2"/>
+            <wp:docPr id="6" name="Imagen 6"/>
             <wp:cNvGraphicFramePr>
               <a:graphicFrameLocks xmlns:a="http://schemas.openxmlformats.org/drawingml/2006/main" noChangeAspect="1"/>
             </wp:cNvGraphicFramePr>
@@ -843,13 +841,13 @@
                   </pic:nvPicPr>
                   <pic:blipFill rotWithShape="1">
                     <a:blip r:embed="rId9"/>
-                    <a:srcRect l="43315" t="45376" r="32228" b="20713"/>
+                    <a:srcRect l="47266" t="48979" r="30858" b="17767"/>
                     <a:stretch/>
                   </pic:blipFill>
                   <pic:spPr bwMode="auto">
                     <a:xfrm>
                       <a:off x="0" y="0"/>
-                      <a:ext cx="2285713" cy="1111261"/>
+                      <a:ext cx="4057378" cy="2162659"/>
                     </a:xfrm>
                     <a:prstGeom prst="rect">
                       <a:avLst/>
@@ -872,54 +870,23 @@
     </w:p>
     <w:p>
       <w:pPr>
-        <w:rPr>
-          <w:rFonts w:ascii="TimesNewRomanPSMT" w:hAnsi="TimesNewRomanPSMT" w:cs="TimesNewRomanPSMT"/>
-          <w:sz w:val="24"/>
-          <w:szCs w:val="24"/>
-        </w:rPr>
-      </w:pPr>
-      <w:r>
-        <w:rPr>
-          <w:rFonts w:ascii="TimesNewRomanPSMT" w:hAnsi="TimesNewRomanPSMT" w:cs="TimesNewRomanPSMT"/>
-          <w:sz w:val="24"/>
-          <w:szCs w:val="24"/>
-        </w:rPr>
-        <w:tab/>
-      </w:r>
-      <w:r>
-        <w:rPr>
-          <w:rFonts w:ascii="TimesNewRomanPSMT" w:hAnsi="TimesNewRomanPSMT" w:cs="TimesNewRomanPSMT"/>
-          <w:sz w:val="24"/>
-          <w:szCs w:val="24"/>
-        </w:rPr>
-        <w:tab/>
-      </w:r>
-      <w:r>
-        <w:rPr>
-          <w:rFonts w:ascii="TimesNewRomanPSMT" w:hAnsi="TimesNewRomanPSMT" w:cs="TimesNewRomanPSMT"/>
-          <w:sz w:val="24"/>
-          <w:szCs w:val="24"/>
-        </w:rPr>
-        <w:tab/>
-      </w:r>
-      <w:r>
-        <w:rPr>
-          <w:rFonts w:ascii="TimesNewRomanPSMT" w:hAnsi="TimesNewRomanPSMT" w:cs="TimesNewRomanPSMT"/>
-          <w:sz w:val="24"/>
-          <w:szCs w:val="24"/>
-        </w:rPr>
-        <w:tab/>
-      </w:r>
+        <w:jc w:val="center"/>
+        <w:rPr>
+          <w:rFonts w:ascii="TimesNewRomanPSMT" w:hAnsi="TimesNewRomanPSMT" w:cs="TimesNewRomanPSMT"/>
+          <w:sz w:val="24"/>
+          <w:szCs w:val="24"/>
+        </w:rPr>
+      </w:pPr>
       <w:r>
         <w:rPr>
           <w:noProof/>
           <w:lang w:eastAsia="es-ES"/>
         </w:rPr>
         <w:drawing>
-          <wp:inline distT="0" distB="0" distL="0" distR="0" wp14:anchorId="242E823C" wp14:editId="2747105D">
-            <wp:extent cx="2218414" cy="1057524"/>
-            <wp:effectExtent l="0" t="0" r="0" b="9525"/>
-            <wp:docPr id="3" name="Imagen 3"/>
+          <wp:inline distT="0" distB="0" distL="0" distR="0" wp14:anchorId="7D0A7970" wp14:editId="15E1C5FC">
+            <wp:extent cx="3990975" cy="2129104"/>
+            <wp:effectExtent l="0" t="0" r="0" b="5080"/>
+            <wp:docPr id="4" name="Imagen 4"/>
             <wp:cNvGraphicFramePr>
               <a:graphicFrameLocks xmlns:a="http://schemas.openxmlformats.org/drawingml/2006/main" noChangeAspect="1"/>
             </wp:cNvGraphicFramePr>
@@ -932,13 +899,13 @@
                   </pic:nvPicPr>
                   <pic:blipFill rotWithShape="1">
                     <a:blip r:embed="rId9"/>
-                    <a:srcRect l="70916" t="45797" r="4717" b="21075"/>
+                    <a:srcRect l="69129" t="49329" r="8995" b="17388"/>
                     <a:stretch/>
                   </pic:blipFill>
                   <pic:spPr bwMode="auto">
                     <a:xfrm>
                       <a:off x="0" y="0"/>
-                      <a:ext cx="2219688" cy="1058131"/>
+                      <a:ext cx="4003906" cy="2136002"/>
                     </a:xfrm>
                     <a:prstGeom prst="rect">
                       <a:avLst/>
@@ -999,24 +966,6 @@
       <w:pPr>
         <w:rPr>
           <w:rFonts w:ascii="TimesNewRomanPSMT" w:hAnsi="TimesNewRomanPSMT" w:cs="TimesNewRomanPSMT"/>
-          <w:sz w:val="24"/>
-          <w:szCs w:val="24"/>
-        </w:rPr>
-      </w:pPr>
-    </w:p>
-    <w:p>
-      <w:pPr>
-        <w:rPr>
-          <w:rFonts w:ascii="TimesNewRomanPSMT" w:hAnsi="TimesNewRomanPSMT" w:cs="TimesNewRomanPSMT"/>
-          <w:sz w:val="24"/>
-          <w:szCs w:val="24"/>
-        </w:rPr>
-      </w:pPr>
-    </w:p>
-    <w:p>
-      <w:pPr>
-        <w:rPr>
-          <w:rFonts w:ascii="TimesNewRomanPSMT" w:hAnsi="TimesNewRomanPSMT" w:cs="TimesNewRomanPSMT"/>
           <w:b/>
         </w:rPr>
       </w:pPr>
@@ -1025,43 +974,181 @@
           <w:rFonts w:ascii="TimesNewRomanPSMT" w:hAnsi="TimesNewRomanPSMT" w:cs="TimesNewRomanPSMT"/>
           <w:b/>
         </w:rPr>
+        <w:t>EXPLICACION DEL CODIGO</w:t>
+      </w:r>
+    </w:p>
+    <w:p>
+      <w:pPr>
+        <w:rPr>
+          <w:rFonts w:ascii="TimesNewRomanPSMT" w:hAnsi="TimesNewRomanPSMT" w:cs="TimesNewRomanPSMT"/>
+          <w:b/>
+        </w:rPr>
+      </w:pPr>
+      <w:r>
+        <w:rPr>
+          <w:rFonts w:ascii="TimesNewRomanPSMT" w:hAnsi="TimesNewRomanPSMT" w:cs="TimesNewRomanPSMT"/>
+          <w:b/>
+        </w:rPr>
+        <w:t>DRONE</w:t>
+      </w:r>
+      <w:r>
+        <w:rPr>
+          <w:rFonts w:ascii="TimesNewRomanPSMT" w:hAnsi="TimesNewRomanPSMT" w:cs="TimesNewRomanPSMT"/>
+          <w:b/>
+        </w:rPr>
+        <w:t xml:space="preserve"> – Scripts en C#</w:t>
+      </w:r>
+    </w:p>
+    <w:p>
+      <w:pPr>
+        <w:rPr>
+          <w:rFonts w:ascii="TimesNewRomanPSMT" w:hAnsi="TimesNewRomanPSMT" w:cs="TimesNewRomanPSMT"/>
+          <w:color w:val="FF0000"/>
+        </w:rPr>
+      </w:pPr>
+      <w:r>
+        <w:rPr>
+          <w:rFonts w:ascii="TimesNewRomanPSMT" w:hAnsi="TimesNewRomanPSMT" w:cs="TimesNewRomanPSMT"/>
+        </w:rPr>
+        <w:t>En este apartado se va a explicar la función de cada script necesario para el funcionamiento del drone.</w:t>
+      </w:r>
+    </w:p>
+    <w:p>
+      <w:pPr>
+        <w:rPr>
+          <w:rFonts w:ascii="TimesNewRomanPSMT" w:hAnsi="TimesNewRomanPSMT" w:cs="TimesNewRomanPSMT"/>
+          <w:b/>
+          <w:color w:val="F79646" w:themeColor="accent6"/>
+        </w:rPr>
+      </w:pPr>
+      <w:r>
+        <w:rPr>
+          <w:rFonts w:ascii="TimesNewRomanPSMT" w:hAnsi="TimesNewRomanPSMT" w:cs="TimesNewRomanPSMT"/>
+          <w:b/>
+          <w:color w:val="F79646" w:themeColor="accent6"/>
+        </w:rPr>
+        <w:t>PODRIAS AGRUPARLOS POR FUNCIONES</w:t>
+      </w:r>
+    </w:p>
+    <w:p>
+      <w:pPr>
+        <w:rPr>
+          <w:rFonts w:ascii="TimesNewRomanPSMT" w:hAnsi="TimesNewRomanPSMT" w:cs="TimesNewRomanPSMT"/>
+          <w:i/>
+        </w:rPr>
+      </w:pPr>
+      <w:proofErr w:type="spellStart"/>
+      <w:r>
+        <w:rPr>
+          <w:rFonts w:ascii="TimesNewRomanPSMT" w:hAnsi="TimesNewRomanPSMT" w:cs="TimesNewRomanPSMT"/>
+          <w:i/>
+        </w:rPr>
+        <w:t>Controller.cs</w:t>
+      </w:r>
+      <w:proofErr w:type="spellEnd"/>
+    </w:p>
+    <w:p>
+      <w:pPr>
+        <w:rPr>
+          <w:rFonts w:ascii="TimesNewRomanPSMT" w:hAnsi="TimesNewRomanPSMT" w:cs="TimesNewRomanPSMT"/>
+        </w:rPr>
+      </w:pPr>
+      <w:r>
+        <w:rPr>
+          <w:rFonts w:ascii="TimesNewRomanPSMT" w:hAnsi="TimesNewRomanPSMT" w:cs="TimesNewRomanPSMT"/>
+        </w:rPr>
+        <w:t>Script diseñado</w:t>
+      </w:r>
+      <w:r>
+        <w:rPr>
+          <w:rFonts w:ascii="TimesNewRomanPSMT" w:hAnsi="TimesNewRomanPSMT" w:cs="TimesNewRomanPSMT"/>
+        </w:rPr>
+        <w:t xml:space="preserve"> inicialmente para el control del drone usando el teclado. Posteriormente se adaptó para su uso con la inteligencia artificial.</w:t>
+      </w:r>
+    </w:p>
+    <w:p>
+      <w:pPr>
+        <w:rPr>
+          <w:rFonts w:ascii="TimesNewRomanPSMT" w:hAnsi="TimesNewRomanPSMT" w:cs="TimesNewRomanPSMT"/>
+          <w:i/>
+        </w:rPr>
+      </w:pPr>
+      <w:proofErr w:type="spellStart"/>
+      <w:r>
+        <w:rPr>
+          <w:rFonts w:ascii="TimesNewRomanPSMT" w:hAnsi="TimesNewRomanPSMT" w:cs="TimesNewRomanPSMT"/>
+          <w:i/>
+        </w:rPr>
+        <w:t>BasicControl.cs</w:t>
+      </w:r>
+      <w:proofErr w:type="spellEnd"/>
+    </w:p>
+    <w:p>
+      <w:pPr>
+        <w:rPr>
+          <w:rFonts w:ascii="TimesNewRomanPSMT" w:hAnsi="TimesNewRomanPSMT" w:cs="TimesNewRomanPSMT"/>
+        </w:rPr>
+      </w:pPr>
+      <w:r>
+        <w:rPr>
+          <w:rFonts w:ascii="TimesNewRomanPSMT" w:hAnsi="TimesNewRomanPSMT" w:cs="TimesNewRomanPSMT"/>
+        </w:rPr>
+        <w:t>Script</w:t>
+      </w:r>
+      <w:r>
+        <w:rPr>
+          <w:rFonts w:ascii="TimesNewRomanPSMT" w:hAnsi="TimesNewRomanPSMT" w:cs="TimesNewRomanPSMT"/>
+        </w:rPr>
+        <w:t xml:space="preserve"> </w:t>
+      </w:r>
+      <w:r>
+        <w:rPr>
+          <w:rFonts w:ascii="TimesNewRomanPSMT" w:hAnsi="TimesNewRomanPSMT" w:cs="TimesNewRomanPSMT"/>
+        </w:rPr>
+        <w:t>encargado</w:t>
+      </w:r>
+      <w:r>
+        <w:rPr>
+          <w:rFonts w:ascii="TimesNewRomanPSMT" w:hAnsi="TimesNewRomanPSMT" w:cs="TimesNewRomanPSMT"/>
+        </w:rPr>
+        <w:t xml:space="preserve"> de actualizar la velocidad de cada motor del drone dependiendo del movimiento que esté realizando.</w:t>
+      </w:r>
+    </w:p>
+    <w:p>
+      <w:pPr>
+        <w:rPr>
+          <w:rFonts w:ascii="TimesNewRomanPSMT" w:hAnsi="TimesNewRomanPSMT" w:cs="TimesNewRomanPSMT"/>
+          <w:i/>
+        </w:rPr>
+      </w:pPr>
+      <w:proofErr w:type="spellStart"/>
+      <w:r>
+        <w:rPr>
+          <w:rFonts w:ascii="TimesNewRomanPSMT" w:hAnsi="TimesNewRomanPSMT" w:cs="TimesNewRomanPSMT"/>
+          <w:i/>
+        </w:rPr>
         <w:lastRenderedPageBreak/>
-        <w:t>EXPLICACION DEL CODIGO</w:t>
-      </w:r>
-    </w:p>
-    <w:p>
-      <w:pPr>
-        <w:rPr>
-          <w:rFonts w:ascii="TimesNewRomanPSMT" w:hAnsi="TimesNewRomanPSMT" w:cs="TimesNewRomanPSMT"/>
-          <w:b/>
-        </w:rPr>
-      </w:pPr>
-      <w:r>
-        <w:rPr>
-          <w:rFonts w:ascii="TimesNewRomanPSMT" w:hAnsi="TimesNewRomanPSMT" w:cs="TimesNewRomanPSMT"/>
-          <w:b/>
-        </w:rPr>
-        <w:t>DRONE</w:t>
-      </w:r>
-      <w:r>
-        <w:rPr>
-          <w:rFonts w:ascii="TimesNewRomanPSMT" w:hAnsi="TimesNewRomanPSMT" w:cs="TimesNewRomanPSMT"/>
-          <w:b/>
-        </w:rPr>
-        <w:t xml:space="preserve"> – Scripts en C#</w:t>
-      </w:r>
-    </w:p>
-    <w:p>
-      <w:pPr>
-        <w:rPr>
-          <w:rFonts w:ascii="TimesNewRomanPSMT" w:hAnsi="TimesNewRomanPSMT" w:cs="TimesNewRomanPSMT"/>
-        </w:rPr>
-      </w:pPr>
-      <w:r>
-        <w:rPr>
-          <w:rFonts w:ascii="TimesNewRomanPSMT" w:hAnsi="TimesNewRomanPSMT" w:cs="TimesNewRomanPSMT"/>
-        </w:rPr>
-        <w:t>En este apartado se va a explicar la función de cada script necesario para el funcionamiento del drone.</w:t>
+        <w:t>ComputerModule.cs</w:t>
+      </w:r>
+      <w:proofErr w:type="spellEnd"/>
+    </w:p>
+    <w:p>
+      <w:pPr>
+        <w:rPr>
+          <w:rFonts w:ascii="TimesNewRomanPSMT" w:hAnsi="TimesNewRomanPSMT" w:cs="TimesNewRomanPSMT"/>
+        </w:rPr>
+      </w:pPr>
+      <w:r>
+        <w:rPr>
+          <w:rFonts w:ascii="TimesNewRomanPSMT" w:hAnsi="TimesNewRomanPSMT" w:cs="TimesNewRomanPSMT"/>
+        </w:rPr>
+        <w:t>Script encargado</w:t>
+      </w:r>
+      <w:r>
+        <w:rPr>
+          <w:rFonts w:ascii="TimesNewRomanPSMT" w:hAnsi="TimesNewRomanPSMT" w:cs="TimesNewRomanPSMT"/>
+        </w:rPr>
+        <w:t xml:space="preserve"> de actualizar la velocidad de un motor del drone.</w:t>
       </w:r>
     </w:p>
     <w:p>
@@ -1077,27 +1164,27 @@
           <w:rFonts w:ascii="TimesNewRomanPSMT" w:hAnsi="TimesNewRomanPSMT" w:cs="TimesNewRomanPSMT"/>
           <w:i/>
         </w:rPr>
-        <w:t>Controller.cs</w:t>
-      </w:r>
-      <w:proofErr w:type="spellEnd"/>
-    </w:p>
-    <w:p>
-      <w:pPr>
-        <w:rPr>
-          <w:rFonts w:ascii="TimesNewRomanPSMT" w:hAnsi="TimesNewRomanPSMT" w:cs="TimesNewRomanPSMT"/>
-        </w:rPr>
-      </w:pPr>
-      <w:r>
-        <w:rPr>
-          <w:rFonts w:ascii="TimesNewRomanPSMT" w:hAnsi="TimesNewRomanPSMT" w:cs="TimesNewRomanPSMT"/>
-        </w:rPr>
-        <w:t>Script diseñado</w:t>
-      </w:r>
-      <w:r>
-        <w:rPr>
-          <w:rFonts w:ascii="TimesNewRomanPSMT" w:hAnsi="TimesNewRomanPSMT" w:cs="TimesNewRomanPSMT"/>
-        </w:rPr>
-        <w:t xml:space="preserve"> inicialmente para el control del drone usando el teclado. Posteriormente se adaptó para su uso con la inteligencia artificial.</w:t>
+        <w:t>BasicGyro.cs</w:t>
+      </w:r>
+      <w:proofErr w:type="spellEnd"/>
+    </w:p>
+    <w:p>
+      <w:pPr>
+        <w:rPr>
+          <w:rFonts w:ascii="TimesNewRomanPSMT" w:hAnsi="TimesNewRomanPSMT" w:cs="TimesNewRomanPSMT"/>
+        </w:rPr>
+      </w:pPr>
+      <w:r>
+        <w:rPr>
+          <w:rFonts w:ascii="TimesNewRomanPSMT" w:hAnsi="TimesNewRomanPSMT" w:cs="TimesNewRomanPSMT"/>
+        </w:rPr>
+        <w:t>Script que implementa</w:t>
+      </w:r>
+      <w:r>
+        <w:rPr>
+          <w:rFonts w:ascii="TimesNewRomanPSMT" w:hAnsi="TimesNewRomanPSMT" w:cs="TimesNewRomanPSMT"/>
+        </w:rPr>
+        <w:t xml:space="preserve"> un giroscopio simple para actualizar la rotación del drone dependiendo del movimiento que esté realizando.</w:t>
       </w:r>
     </w:p>
     <w:p>
@@ -1113,39 +1200,71 @@
           <w:rFonts w:ascii="TimesNewRomanPSMT" w:hAnsi="TimesNewRomanPSMT" w:cs="TimesNewRomanPSMT"/>
           <w:i/>
         </w:rPr>
-        <w:t>BasicControl.cs</w:t>
-      </w:r>
-      <w:proofErr w:type="spellEnd"/>
-    </w:p>
-    <w:p>
-      <w:pPr>
-        <w:rPr>
-          <w:rFonts w:ascii="TimesNewRomanPSMT" w:hAnsi="TimesNewRomanPSMT" w:cs="TimesNewRomanPSMT"/>
-        </w:rPr>
-      </w:pPr>
-      <w:r>
-        <w:rPr>
-          <w:rFonts w:ascii="TimesNewRomanPSMT" w:hAnsi="TimesNewRomanPSMT" w:cs="TimesNewRomanPSMT"/>
-        </w:rPr>
-        <w:t>Script</w:t>
-      </w:r>
-      <w:r>
-        <w:rPr>
-          <w:rFonts w:ascii="TimesNewRomanPSMT" w:hAnsi="TimesNewRomanPSMT" w:cs="TimesNewRomanPSMT"/>
+        <w:t>PID.cs</w:t>
+      </w:r>
+      <w:proofErr w:type="spellEnd"/>
+    </w:p>
+    <w:p>
+      <w:pPr>
+        <w:rPr>
+          <w:rFonts w:ascii="TimesNewRomanPSMT" w:hAnsi="TimesNewRomanPSMT" w:cs="TimesNewRomanPSMT"/>
+          <w:color w:val="F79646" w:themeColor="accent6"/>
+        </w:rPr>
+      </w:pPr>
+      <w:r>
+        <w:rPr>
+          <w:rFonts w:ascii="TimesNewRomanPSMT" w:hAnsi="TimesNewRomanPSMT" w:cs="TimesNewRomanPSMT"/>
+        </w:rPr>
+        <w:t>Implementación de un PID</w:t>
+      </w:r>
+      <w:r>
+        <w:rPr>
+          <w:rFonts w:ascii="TimesNewRomanPSMT" w:hAnsi="TimesNewRomanPSMT" w:cs="TimesNewRomanPSMT"/>
+        </w:rPr>
+        <w:t xml:space="preserve"> que se encarga de controlar los valores asignados para cada movimiento del drone.</w:t>
+      </w:r>
+    </w:p>
+    <w:p>
+      <w:pPr>
+        <w:rPr>
+          <w:rFonts w:ascii="TimesNewRomanPSMT" w:hAnsi="TimesNewRomanPSMT" w:cs="TimesNewRomanPSMT"/>
+          <w:i/>
+        </w:rPr>
+      </w:pPr>
+      <w:proofErr w:type="spellStart"/>
+      <w:r>
+        <w:rPr>
+          <w:rFonts w:ascii="TimesNewRomanPSMT" w:hAnsi="TimesNewRomanPSMT" w:cs="TimesNewRomanPSMT"/>
+          <w:i/>
+        </w:rPr>
+        <w:t>POV.cs</w:t>
+      </w:r>
+      <w:proofErr w:type="spellEnd"/>
+      <w:r>
+        <w:rPr>
+          <w:rFonts w:ascii="TimesNewRomanPSMT" w:hAnsi="TimesNewRomanPSMT" w:cs="TimesNewRomanPSMT"/>
+          <w:i/>
         </w:rPr>
         <w:t xml:space="preserve"> </w:t>
       </w:r>
-      <w:r>
-        <w:rPr>
-          <w:rFonts w:ascii="TimesNewRomanPSMT" w:hAnsi="TimesNewRomanPSMT" w:cs="TimesNewRomanPSMT"/>
-        </w:rPr>
-        <w:t>encargado</w:t>
-      </w:r>
-      <w:r>
-        <w:rPr>
-          <w:rFonts w:ascii="TimesNewRomanPSMT" w:hAnsi="TimesNewRomanPSMT" w:cs="TimesNewRomanPSMT"/>
-        </w:rPr>
-        <w:t xml:space="preserve"> de actualizar la velocidad de cada motor del drone dependiendo del movimiento que esté realizando.</w:t>
+    </w:p>
+    <w:p>
+      <w:pPr>
+        <w:rPr>
+          <w:rFonts w:ascii="TimesNewRomanPSMT" w:hAnsi="TimesNewRomanPSMT" w:cs="TimesNewRomanPSMT"/>
+        </w:rPr>
+      </w:pPr>
+      <w:r>
+        <w:rPr>
+          <w:rFonts w:ascii="TimesNewRomanPSMT" w:hAnsi="TimesNewRomanPSMT" w:cs="TimesNewRomanPSMT"/>
+        </w:rPr>
+        <w:t>Script encargado</w:t>
+      </w:r>
+      <w:r>
+        <w:rPr>
+          <w:rFonts w:ascii="TimesNewRomanPSMT" w:hAnsi="TimesNewRomanPSMT" w:cs="TimesNewRomanPSMT"/>
+        </w:rPr>
+        <w:t xml:space="preserve"> de mantener la cámara encima del drone.</w:t>
       </w:r>
     </w:p>
     <w:p>
@@ -1161,7 +1280,7 @@
           <w:rFonts w:ascii="TimesNewRomanPSMT" w:hAnsi="TimesNewRomanPSMT" w:cs="TimesNewRomanPSMT"/>
           <w:i/>
         </w:rPr>
-        <w:t>ComputerModule.cs</w:t>
+        <w:t>Motor.cs</w:t>
       </w:r>
       <w:proofErr w:type="spellEnd"/>
     </w:p>
@@ -1181,7 +1300,7 @@
         <w:rPr>
           <w:rFonts w:ascii="TimesNewRomanPSMT" w:hAnsi="TimesNewRomanPSMT" w:cs="TimesNewRomanPSMT"/>
         </w:rPr>
-        <w:t xml:space="preserve"> de actualizar la velocidad de un motor del drone.</w:t>
+        <w:t xml:space="preserve"> de aplicar las fuerzas a cada motor.</w:t>
       </w:r>
     </w:p>
     <w:p>
@@ -1197,27 +1316,35 @@
           <w:rFonts w:ascii="TimesNewRomanPSMT" w:hAnsi="TimesNewRomanPSMT" w:cs="TimesNewRomanPSMT"/>
           <w:i/>
         </w:rPr>
-        <w:t>BasicGyro.cs</w:t>
-      </w:r>
-      <w:proofErr w:type="spellEnd"/>
-    </w:p>
-    <w:p>
-      <w:pPr>
-        <w:rPr>
-          <w:rFonts w:ascii="TimesNewRomanPSMT" w:hAnsi="TimesNewRomanPSMT" w:cs="TimesNewRomanPSMT"/>
-        </w:rPr>
-      </w:pPr>
-      <w:r>
-        <w:rPr>
-          <w:rFonts w:ascii="TimesNewRomanPSMT" w:hAnsi="TimesNewRomanPSMT" w:cs="TimesNewRomanPSMT"/>
-        </w:rPr>
-        <w:t>Script que implementa</w:t>
-      </w:r>
-      <w:r>
-        <w:rPr>
-          <w:rFonts w:ascii="TimesNewRomanPSMT" w:hAnsi="TimesNewRomanPSMT" w:cs="TimesNewRomanPSMT"/>
-        </w:rPr>
-        <w:t xml:space="preserve"> un giroscopio simple para actualizar la rotación del drone dependiendo del movimiento que esté realizando.</w:t>
+        <w:t>Move.cs</w:t>
+      </w:r>
+      <w:proofErr w:type="spellEnd"/>
+    </w:p>
+    <w:p>
+      <w:pPr>
+        <w:rPr>
+          <w:rFonts w:ascii="TimesNewRomanPSMT" w:hAnsi="TimesNewRomanPSMT" w:cs="TimesNewRomanPSMT"/>
+        </w:rPr>
+      </w:pPr>
+      <w:r>
+        <w:rPr>
+          <w:rFonts w:ascii="TimesNewRomanPSMT" w:hAnsi="TimesNewRomanPSMT" w:cs="TimesNewRomanPSMT"/>
+        </w:rPr>
+        <w:t xml:space="preserve">Se encarga de mantener los ejes X y Z sin ninguna rotación cuando el drone se inclina. Con esto evitamos que las entradas del controlador </w:t>
+      </w:r>
+      <w:proofErr w:type="spellStart"/>
+      <w:r>
+        <w:rPr>
+          <w:rFonts w:ascii="TimesNewRomanPSMT" w:hAnsi="TimesNewRomanPSMT" w:cs="TimesNewRomanPSMT"/>
+        </w:rPr>
+        <w:t>fuzzy</w:t>
+      </w:r>
+      <w:proofErr w:type="spellEnd"/>
+      <w:r>
+        <w:rPr>
+          <w:rFonts w:ascii="TimesNewRomanPSMT" w:hAnsi="TimesNewRomanPSMT" w:cs="TimesNewRomanPSMT"/>
+        </w:rPr>
+        <w:t xml:space="preserve"> sean las correctas y no tengan ningún tipo de rotación aplicada.</w:t>
       </w:r>
     </w:p>
     <w:p>
@@ -1233,28 +1360,137 @@
           <w:rFonts w:ascii="TimesNewRomanPSMT" w:hAnsi="TimesNewRomanPSMT" w:cs="TimesNewRomanPSMT"/>
           <w:i/>
         </w:rPr>
-        <w:t>PID.cs</w:t>
-      </w:r>
-      <w:proofErr w:type="spellEnd"/>
-    </w:p>
-    <w:p>
-      <w:pPr>
+        <w:t>Fitness.cs</w:t>
+      </w:r>
+      <w:proofErr w:type="spellEnd"/>
+    </w:p>
+    <w:p>
+      <w:pPr>
+        <w:rPr>
+          <w:rFonts w:ascii="TimesNewRomanPSMT" w:hAnsi="TimesNewRomanPSMT" w:cs="TimesNewRomanPSMT"/>
+        </w:rPr>
+      </w:pPr>
+      <w:r>
+        <w:rPr>
+          <w:rFonts w:ascii="TimesNewRomanPSMT" w:hAnsi="TimesNewRomanPSMT" w:cs="TimesNewRomanPSMT"/>
+        </w:rPr>
+        <w:t>Script encargado</w:t>
+      </w:r>
+      <w:r>
+        <w:rPr>
+          <w:rFonts w:ascii="TimesNewRomanPSMT" w:hAnsi="TimesNewRomanPSMT" w:cs="TimesNewRomanPSMT"/>
+        </w:rPr>
+        <w:t xml:space="preserve"> de comprobar cuando el </w:t>
+      </w:r>
+      <w:r>
+        <w:rPr>
+          <w:rFonts w:ascii="TimesNewRomanPSMT" w:hAnsi="TimesNewRomanPSMT" w:cs="TimesNewRomanPSMT"/>
+        </w:rPr>
+        <w:t xml:space="preserve">drone ha alcanzado el destino y finaliza </w:t>
+      </w:r>
+      <w:r>
+        <w:rPr>
+          <w:rFonts w:ascii="TimesNewRomanPSMT" w:hAnsi="TimesNewRomanPSMT" w:cs="TimesNewRomanPSMT"/>
+        </w:rPr>
+        <w:t xml:space="preserve">llegado el </w:t>
+      </w:r>
+      <w:r>
+        <w:rPr>
+          <w:rFonts w:ascii="TimesNewRomanPSMT" w:hAnsi="TimesNewRomanPSMT" w:cs="TimesNewRomanPSMT"/>
+        </w:rPr>
+        <w:t>caso. Además, también lleva la cuenta del número de c</w:t>
+      </w:r>
+      <w:r>
+        <w:rPr>
+          <w:rFonts w:ascii="TimesNewRomanPSMT" w:hAnsi="TimesNewRomanPSMT" w:cs="TimesNewRomanPSMT"/>
+        </w:rPr>
+        <w:t xml:space="preserve">olisiones sufridas por el drone </w:t>
+      </w:r>
+      <w:r>
+        <w:rPr>
+          <w:rFonts w:ascii="TimesNewRomanPSMT" w:hAnsi="TimesNewRomanPSMT" w:cs="TimesNewRomanPSMT"/>
+        </w:rPr>
+        <w:t xml:space="preserve">y llama a la clase </w:t>
+      </w:r>
+      <w:proofErr w:type="spellStart"/>
+      <w:r>
+        <w:rPr>
+          <w:rFonts w:ascii="TimesNewRomanPSMT" w:hAnsi="TimesNewRomanPSMT" w:cs="TimesNewRomanPSMT"/>
+        </w:rPr>
+        <w:t>writeResultados</w:t>
+      </w:r>
+      <w:proofErr w:type="spellEnd"/>
+      <w:r>
+        <w:rPr>
+          <w:rFonts w:ascii="TimesNewRomanPSMT" w:hAnsi="TimesNewRomanPSMT" w:cs="TimesNewRomanPSMT"/>
+        </w:rPr>
+        <w:t xml:space="preserve"> para escribir los resultados en un fichero.</w:t>
+      </w:r>
+    </w:p>
+    <w:p>
+      <w:pPr>
+        <w:rPr>
+          <w:rFonts w:ascii="TimesNewRomanPSMT" w:hAnsi="TimesNewRomanPSMT" w:cs="TimesNewRomanPSMT"/>
+          <w:i/>
+        </w:rPr>
+      </w:pPr>
+      <w:proofErr w:type="spellStart"/>
+      <w:r>
+        <w:rPr>
+          <w:rFonts w:ascii="TimesNewRomanPSMT" w:hAnsi="TimesNewRomanPSMT" w:cs="TimesNewRomanPSMT"/>
+          <w:i/>
+        </w:rPr>
+        <w:t>Sensing.cs</w:t>
+      </w:r>
+      <w:proofErr w:type="spellEnd"/>
+    </w:p>
+    <w:p>
+      <w:pPr>
+        <w:rPr>
+          <w:rFonts w:ascii="TimesNewRomanPSMT" w:hAnsi="TimesNewRomanPSMT" w:cs="TimesNewRomanPSMT"/>
+          <w:color w:val="00B050"/>
+        </w:rPr>
+      </w:pPr>
+      <w:r>
+        <w:rPr>
+          <w:rFonts w:ascii="TimesNewRomanPSMT" w:hAnsi="TimesNewRomanPSMT" w:cs="TimesNewRomanPSMT"/>
+        </w:rPr>
+        <w:t xml:space="preserve">Este script se encarga de obtener todas las entradas necesarias para el controlador </w:t>
+      </w:r>
+      <w:proofErr w:type="spellStart"/>
+      <w:r>
+        <w:rPr>
+          <w:rFonts w:ascii="TimesNewRomanPSMT" w:hAnsi="TimesNewRomanPSMT" w:cs="TimesNewRomanPSMT"/>
+        </w:rPr>
+        <w:t>fuzzy</w:t>
+      </w:r>
+      <w:proofErr w:type="spellEnd"/>
+      <w:r>
+        <w:rPr>
+          <w:rFonts w:ascii="TimesNewRomanPSMT" w:hAnsi="TimesNewRomanPSMT" w:cs="TimesNewRomanPSMT"/>
+        </w:rPr>
+        <w:t>. En primer lugar, creamos nuestra esfera que recubre el drone y se encarga detectar los obstáculos dentro de su volumen y obtenemos la distancia a la que se encuentran y su ángulo respecto del drone. También obtenemos la distancia a la que está el destino y su ángulo respecto el dron.</w:t>
+      </w:r>
+      <w:r>
         <w:rPr>
           <w:rFonts w:ascii="TimesNewRomanPSMT" w:hAnsi="TimesNewRomanPSMT" w:cs="TimesNewRomanPSMT"/>
           <w:color w:val="F79646" w:themeColor="accent6"/>
         </w:rPr>
-      </w:pPr>
-      <w:r>
-        <w:rPr>
-          <w:rFonts w:ascii="TimesNewRomanPSMT" w:hAnsi="TimesNewRomanPSMT" w:cs="TimesNewRomanPSMT"/>
-        </w:rPr>
-        <w:t>Implementación de un PID</w:t>
-      </w:r>
-      <w:r>
-        <w:rPr>
-          <w:rFonts w:ascii="TimesNewRomanPSMT" w:hAnsi="TimesNewRomanPSMT" w:cs="TimesNewRomanPSMT"/>
-        </w:rPr>
-        <w:t xml:space="preserve"> que se encarga de controlar los valores asignados para cada movimiento del drone.</w:t>
+        <w:t xml:space="preserve"> Llama a la función … para conectar con el servidor y recibir los datos…</w:t>
+      </w:r>
+      <w:r>
+        <w:rPr>
+          <w:rFonts w:ascii="TimesNewRomanPSMT" w:hAnsi="TimesNewRomanPSMT" w:cs="TimesNewRomanPSMT"/>
+          <w:color w:val="F79646" w:themeColor="accent6"/>
+        </w:rPr>
+        <w:t xml:space="preserve"> </w:t>
+      </w:r>
+      <w:r>
+        <w:rPr>
+          <w:rFonts w:ascii="TimesNewRomanPSMT" w:hAnsi="TimesNewRomanPSMT" w:cs="TimesNewRomanPSMT"/>
+          <w:color w:val="00B050"/>
+        </w:rPr>
+        <w:t xml:space="preserve">ESTO RELLENALO </w:t>
       </w:r>
     </w:p>
     <w:p>
@@ -1262,6 +1498,7 @@
         <w:rPr>
           <w:rFonts w:ascii="TimesNewRomanPSMT" w:hAnsi="TimesNewRomanPSMT" w:cs="TimesNewRomanPSMT"/>
           <w:i/>
+          <w:color w:val="00B050"/>
         </w:rPr>
       </w:pPr>
       <w:proofErr w:type="spellStart"/>
@@ -1269,286 +1506,294 @@
         <w:rPr>
           <w:rFonts w:ascii="TimesNewRomanPSMT" w:hAnsi="TimesNewRomanPSMT" w:cs="TimesNewRomanPSMT"/>
           <w:i/>
-        </w:rPr>
-        <w:t>POV.cs</w:t>
-      </w:r>
-      <w:proofErr w:type="spellEnd"/>
+          <w:color w:val="00B050"/>
+        </w:rPr>
+        <w:t>Tcp</w:t>
+      </w:r>
       <w:r>
         <w:rPr>
           <w:rFonts w:ascii="TimesNewRomanPSMT" w:hAnsi="TimesNewRomanPSMT" w:cs="TimesNewRomanPSMT"/>
           <w:i/>
-        </w:rPr>
-        <w:t xml:space="preserve"> </w:t>
-      </w:r>
-    </w:p>
-    <w:p>
-      <w:pPr>
-        <w:rPr>
-          <w:rFonts w:ascii="TimesNewRomanPSMT" w:hAnsi="TimesNewRomanPSMT" w:cs="TimesNewRomanPSMT"/>
-        </w:rPr>
-      </w:pPr>
-      <w:r>
-        <w:rPr>
-          <w:rFonts w:ascii="TimesNewRomanPSMT" w:hAnsi="TimesNewRomanPSMT" w:cs="TimesNewRomanPSMT"/>
+          <w:color w:val="00B050"/>
+        </w:rPr>
+        <w:t>.cs</w:t>
+      </w:r>
+      <w:proofErr w:type="spellEnd"/>
+    </w:p>
+    <w:p>
+      <w:pPr>
+        <w:autoSpaceDE w:val="0"/>
+        <w:autoSpaceDN w:val="0"/>
+        <w:adjustRightInd w:val="0"/>
+        <w:spacing w:after="0" w:line="240" w:lineRule="auto"/>
+        <w:rPr>
+          <w:rFonts w:ascii="TimesNewRomanPSMT" w:hAnsi="TimesNewRomanPSMT" w:cs="TimesNewRomanPSMT"/>
+          <w:color w:val="00B050"/>
+        </w:rPr>
+      </w:pPr>
+      <w:r>
+        <w:rPr>
+          <w:rFonts w:ascii="TimesNewRomanPSMT" w:hAnsi="TimesNewRomanPSMT" w:cs="TimesNewRomanPSMT"/>
+          <w:color w:val="00B050"/>
+        </w:rPr>
+        <w:t xml:space="preserve">Este script </w:t>
+      </w:r>
+      <w:r>
+        <w:rPr>
+          <w:rFonts w:ascii="TimesNewRomanPSMT" w:hAnsi="TimesNewRomanPSMT" w:cs="TimesNewRomanPSMT"/>
+          <w:color w:val="00B050"/>
+        </w:rPr>
+        <w:t xml:space="preserve">es un cliente </w:t>
+      </w:r>
+      <w:r>
+        <w:rPr>
+          <w:rFonts w:ascii="TimesNewRomanPSMT" w:hAnsi="TimesNewRomanPSMT" w:cs="TimesNewRomanPSMT"/>
+          <w:color w:val="00B050"/>
+        </w:rPr>
+        <w:t>TCP</w:t>
+      </w:r>
+      <w:r>
+        <w:rPr>
+          <w:rFonts w:ascii="TimesNewRomanPSMT" w:hAnsi="TimesNewRomanPSMT" w:cs="TimesNewRomanPSMT"/>
+          <w:color w:val="00B050"/>
+        </w:rPr>
+        <w:t xml:space="preserve"> usado para comprobar el rendimiento del protocolo.</w:t>
+      </w:r>
+    </w:p>
+    <w:p>
+      <w:pPr>
+        <w:autoSpaceDE w:val="0"/>
+        <w:autoSpaceDN w:val="0"/>
+        <w:adjustRightInd w:val="0"/>
+        <w:spacing w:after="0" w:line="240" w:lineRule="auto"/>
+        <w:rPr>
+          <w:rFonts w:ascii="TimesNewRomanPSMT" w:hAnsi="TimesNewRomanPSMT" w:cs="TimesNewRomanPSMT"/>
+        </w:rPr>
+      </w:pPr>
+    </w:p>
+    <w:p>
+      <w:pPr>
+        <w:rPr>
+          <w:rFonts w:ascii="TimesNewRomanPSMT" w:hAnsi="TimesNewRomanPSMT" w:cs="TimesNewRomanPSMT"/>
+          <w:i/>
+          <w:color w:val="00B050"/>
+        </w:rPr>
+      </w:pPr>
+      <w:proofErr w:type="spellStart"/>
+      <w:r>
+        <w:rPr>
+          <w:rFonts w:ascii="TimesNewRomanPSMT" w:hAnsi="TimesNewRomanPSMT" w:cs="TimesNewRomanPSMT"/>
+          <w:i/>
+          <w:color w:val="00B050"/>
+        </w:rPr>
+        <w:t>clienteFuzzy</w:t>
+      </w:r>
+      <w:r>
+        <w:rPr>
+          <w:rFonts w:ascii="TimesNewRomanPSMT" w:hAnsi="TimesNewRomanPSMT" w:cs="TimesNewRomanPSMT"/>
+          <w:i/>
+          <w:color w:val="00B050"/>
+        </w:rPr>
+        <w:t>.cs</w:t>
+      </w:r>
+      <w:proofErr w:type="spellEnd"/>
+    </w:p>
+    <w:p>
+      <w:pPr>
+        <w:autoSpaceDE w:val="0"/>
+        <w:autoSpaceDN w:val="0"/>
+        <w:adjustRightInd w:val="0"/>
+        <w:spacing w:after="0" w:line="240" w:lineRule="auto"/>
+        <w:rPr>
+          <w:rFonts w:ascii="TimesNewRomanPSMT" w:hAnsi="TimesNewRomanPSMT" w:cs="TimesNewRomanPSMT"/>
+          <w:color w:val="00B050"/>
+        </w:rPr>
+      </w:pPr>
+      <w:r>
+        <w:rPr>
+          <w:rFonts w:ascii="TimesNewRomanPSMT" w:hAnsi="TimesNewRomanPSMT" w:cs="TimesNewRomanPSMT"/>
+          <w:color w:val="00B050"/>
+        </w:rPr>
+        <w:t xml:space="preserve">Script empleado para realizar la conexión con el </w:t>
+      </w:r>
+      <w:proofErr w:type="spellStart"/>
+      <w:r>
+        <w:rPr>
+          <w:rFonts w:ascii="TimesNewRomanPSMT" w:hAnsi="TimesNewRomanPSMT" w:cs="TimesNewRomanPSMT"/>
+          <w:color w:val="00B050"/>
+        </w:rPr>
+        <w:t>servidorJAVA</w:t>
+      </w:r>
+      <w:proofErr w:type="spellEnd"/>
+      <w:r>
+        <w:rPr>
+          <w:rFonts w:ascii="TimesNewRomanPSMT" w:hAnsi="TimesNewRomanPSMT" w:cs="TimesNewRomanPSMT"/>
+          <w:color w:val="00B050"/>
+        </w:rPr>
+        <w:t xml:space="preserve"> mediante el protocolo TCP</w:t>
+      </w:r>
+      <w:r>
+        <w:rPr>
+          <w:rFonts w:ascii="TimesNewRomanPSMT" w:hAnsi="TimesNewRomanPSMT" w:cs="TimesNewRomanPSMT"/>
+          <w:color w:val="00B050"/>
+        </w:rPr>
+        <w:t xml:space="preserve">. Crea una conexión la cual es usada para enviar y recibir los parámetros de entrada y salida del controlador borroso. Implementa el método evaluar que es llamado desde el script </w:t>
+      </w:r>
+      <w:proofErr w:type="spellStart"/>
+      <w:r>
+        <w:rPr>
+          <w:rFonts w:ascii="TimesNewRomanPSMT" w:hAnsi="TimesNewRomanPSMT" w:cs="TimesNewRomanPSMT"/>
+          <w:color w:val="00B050"/>
+        </w:rPr>
+        <w:t>Sensing</w:t>
+      </w:r>
+      <w:proofErr w:type="spellEnd"/>
+      <w:r>
+        <w:rPr>
+          <w:rFonts w:ascii="TimesNewRomanPSMT" w:hAnsi="TimesNewRomanPSMT" w:cs="TimesNewRomanPSMT"/>
+          <w:color w:val="00B050"/>
+        </w:rPr>
+        <w:t>.</w:t>
+      </w:r>
+    </w:p>
+    <w:p>
+      <w:pPr>
+        <w:autoSpaceDE w:val="0"/>
+        <w:autoSpaceDN w:val="0"/>
+        <w:adjustRightInd w:val="0"/>
+        <w:spacing w:after="0" w:line="240" w:lineRule="auto"/>
+        <w:rPr>
+          <w:rFonts w:ascii="TimesNewRomanPSMT" w:hAnsi="TimesNewRomanPSMT" w:cs="TimesNewRomanPSMT"/>
+        </w:rPr>
+      </w:pPr>
+    </w:p>
+    <w:p>
+      <w:pPr>
+        <w:rPr>
+          <w:rFonts w:ascii="TimesNewRomanPSMT" w:hAnsi="TimesNewRomanPSMT" w:cs="TimesNewRomanPSMT"/>
+          <w:i/>
+          <w:color w:val="00B050"/>
+        </w:rPr>
+      </w:pPr>
+      <w:proofErr w:type="spellStart"/>
+      <w:r>
+        <w:rPr>
+          <w:rFonts w:ascii="TimesNewRomanPSMT" w:hAnsi="TimesNewRomanPSMT" w:cs="TimesNewRomanPSMT"/>
+          <w:i/>
+          <w:color w:val="00B050"/>
+        </w:rPr>
+        <w:lastRenderedPageBreak/>
+        <w:t>writeResultados</w:t>
+      </w:r>
+      <w:r>
+        <w:rPr>
+          <w:rFonts w:ascii="TimesNewRomanPSMT" w:hAnsi="TimesNewRomanPSMT" w:cs="TimesNewRomanPSMT"/>
+          <w:i/>
+          <w:color w:val="00B050"/>
+        </w:rPr>
+        <w:t>.cs</w:t>
+      </w:r>
+      <w:proofErr w:type="spellEnd"/>
+    </w:p>
+    <w:p>
+      <w:pPr>
+        <w:autoSpaceDE w:val="0"/>
+        <w:autoSpaceDN w:val="0"/>
+        <w:adjustRightInd w:val="0"/>
+        <w:spacing w:after="0" w:line="240" w:lineRule="auto"/>
+        <w:rPr>
+          <w:rFonts w:ascii="TimesNewRomanPSMT" w:hAnsi="TimesNewRomanPSMT" w:cs="TimesNewRomanPSMT"/>
+          <w:color w:val="00B050"/>
+          <w:sz w:val="24"/>
+          <w:szCs w:val="24"/>
+        </w:rPr>
+      </w:pPr>
+      <w:r>
+        <w:rPr>
+          <w:rFonts w:ascii="TimesNewRomanPSMT" w:hAnsi="TimesNewRomanPSMT" w:cs="TimesNewRomanPSMT"/>
+          <w:color w:val="00B050"/>
         </w:rPr>
         <w:t>Script encargado</w:t>
       </w:r>
       <w:r>
         <w:rPr>
           <w:rFonts w:ascii="TimesNewRomanPSMT" w:hAnsi="TimesNewRomanPSMT" w:cs="TimesNewRomanPSMT"/>
-        </w:rPr>
-        <w:t xml:space="preserve"> de mantener la cámara encima del drone.</w:t>
-      </w:r>
-    </w:p>
-    <w:p>
-      <w:pPr>
-        <w:rPr>
-          <w:rFonts w:ascii="TimesNewRomanPSMT" w:hAnsi="TimesNewRomanPSMT" w:cs="TimesNewRomanPSMT"/>
-          <w:i/>
-        </w:rPr>
-      </w:pPr>
-      <w:proofErr w:type="spellStart"/>
-      <w:r>
-        <w:rPr>
-          <w:rFonts w:ascii="TimesNewRomanPSMT" w:hAnsi="TimesNewRomanPSMT" w:cs="TimesNewRomanPSMT"/>
-          <w:i/>
-        </w:rPr>
-        <w:t>Motor.cs</w:t>
-      </w:r>
-      <w:proofErr w:type="spellEnd"/>
-    </w:p>
-    <w:p>
-      <w:pPr>
-        <w:rPr>
-          <w:rFonts w:ascii="TimesNewRomanPSMT" w:hAnsi="TimesNewRomanPSMT" w:cs="TimesNewRomanPSMT"/>
-        </w:rPr>
-      </w:pPr>
-      <w:r>
-        <w:rPr>
-          <w:rFonts w:ascii="TimesNewRomanPSMT" w:hAnsi="TimesNewRomanPSMT" w:cs="TimesNewRomanPSMT"/>
-        </w:rPr>
-        <w:t>Script encargado</w:t>
-      </w:r>
-      <w:r>
-        <w:rPr>
-          <w:rFonts w:ascii="TimesNewRomanPSMT" w:hAnsi="TimesNewRomanPSMT" w:cs="TimesNewRomanPSMT"/>
-        </w:rPr>
-        <w:t xml:space="preserve"> de aplicar las fuerzas a cada motor.</w:t>
-      </w:r>
-    </w:p>
-    <w:p>
-      <w:pPr>
-        <w:rPr>
-          <w:rFonts w:ascii="TimesNewRomanPSMT" w:hAnsi="TimesNewRomanPSMT" w:cs="TimesNewRomanPSMT"/>
-          <w:i/>
-        </w:rPr>
-      </w:pPr>
-      <w:proofErr w:type="spellStart"/>
-      <w:r>
-        <w:rPr>
-          <w:rFonts w:ascii="TimesNewRomanPSMT" w:hAnsi="TimesNewRomanPSMT" w:cs="TimesNewRomanPSMT"/>
-          <w:i/>
-        </w:rPr>
-        <w:t>Move.cs</w:t>
-      </w:r>
-      <w:proofErr w:type="spellEnd"/>
-    </w:p>
-    <w:p>
-      <w:pPr>
-        <w:rPr>
-          <w:rFonts w:ascii="TimesNewRomanPSMT" w:hAnsi="TimesNewRomanPSMT" w:cs="TimesNewRomanPSMT"/>
-        </w:rPr>
-      </w:pPr>
-      <w:r>
-        <w:rPr>
-          <w:rFonts w:ascii="TimesNewRomanPSMT" w:hAnsi="TimesNewRomanPSMT" w:cs="TimesNewRomanPSMT"/>
-        </w:rPr>
-        <w:t xml:space="preserve">Se encarga de mantener los ejes X y Z sin ninguna rotación cuando el drone se inclina. Con esto evitamos que las entradas del controlador </w:t>
-      </w:r>
-      <w:proofErr w:type="spellStart"/>
-      <w:r>
-        <w:rPr>
-          <w:rFonts w:ascii="TimesNewRomanPSMT" w:hAnsi="TimesNewRomanPSMT" w:cs="TimesNewRomanPSMT"/>
-        </w:rPr>
-        <w:t>fuzzy</w:t>
-      </w:r>
-      <w:proofErr w:type="spellEnd"/>
-      <w:r>
-        <w:rPr>
-          <w:rFonts w:ascii="TimesNewRomanPSMT" w:hAnsi="TimesNewRomanPSMT" w:cs="TimesNewRomanPSMT"/>
-        </w:rPr>
-        <w:t xml:space="preserve"> sean las correctas y no tengan ningún tipo de rotación aplicada.</w:t>
-      </w:r>
-    </w:p>
-    <w:p>
-      <w:pPr>
-        <w:rPr>
-          <w:rFonts w:ascii="TimesNewRomanPSMT" w:hAnsi="TimesNewRomanPSMT" w:cs="TimesNewRomanPSMT"/>
-          <w:i/>
-        </w:rPr>
-      </w:pPr>
-      <w:proofErr w:type="spellStart"/>
-      <w:r>
-        <w:rPr>
-          <w:rFonts w:ascii="TimesNewRomanPSMT" w:hAnsi="TimesNewRomanPSMT" w:cs="TimesNewRomanPSMT"/>
-          <w:i/>
-        </w:rPr>
-        <w:t>Fitness.cs</w:t>
-      </w:r>
-      <w:proofErr w:type="spellEnd"/>
-    </w:p>
-    <w:p>
-      <w:pPr>
-        <w:rPr>
-          <w:rFonts w:ascii="TimesNewRomanPSMT" w:hAnsi="TimesNewRomanPSMT" w:cs="TimesNewRomanPSMT"/>
-          <w:color w:val="F79646" w:themeColor="accent6"/>
-        </w:rPr>
-      </w:pPr>
-      <w:r>
-        <w:rPr>
-          <w:rFonts w:ascii="TimesNewRomanPSMT" w:hAnsi="TimesNewRomanPSMT" w:cs="TimesNewRomanPSMT"/>
-        </w:rPr>
-        <w:t>Script encargado</w:t>
-      </w:r>
-      <w:r>
-        <w:rPr>
-          <w:rFonts w:ascii="TimesNewRomanPSMT" w:hAnsi="TimesNewRomanPSMT" w:cs="TimesNewRomanPSMT"/>
-        </w:rPr>
-        <w:t xml:space="preserve"> de comprobar cuando el </w:t>
-      </w:r>
-      <w:r>
-        <w:rPr>
-          <w:rFonts w:ascii="TimesNewRomanPSMT" w:hAnsi="TimesNewRomanPSMT" w:cs="TimesNewRomanPSMT"/>
-        </w:rPr>
-        <w:t xml:space="preserve">drone ha alcanzado el destino y finaliza </w:t>
-      </w:r>
-      <w:r>
-        <w:rPr>
-          <w:rFonts w:ascii="TimesNewRomanPSMT" w:hAnsi="TimesNewRomanPSMT" w:cs="TimesNewRomanPSMT"/>
-          <w:color w:val="F79646" w:themeColor="accent6"/>
-        </w:rPr>
-        <w:t xml:space="preserve">llegado el </w:t>
-      </w:r>
-      <w:r>
-        <w:rPr>
-          <w:rFonts w:ascii="TimesNewRomanPSMT" w:hAnsi="TimesNewRomanPSMT" w:cs="TimesNewRomanPSMT"/>
-        </w:rPr>
-        <w:t>caso. Además, también lleva la cuenta del número de c</w:t>
-      </w:r>
-      <w:r>
-        <w:rPr>
-          <w:rFonts w:ascii="TimesNewRomanPSMT" w:hAnsi="TimesNewRomanPSMT" w:cs="TimesNewRomanPSMT"/>
-        </w:rPr>
-        <w:t xml:space="preserve">olisiones sufridas por el drone </w:t>
-      </w:r>
-      <w:r>
-        <w:rPr>
-          <w:rFonts w:ascii="TimesNewRomanPSMT" w:hAnsi="TimesNewRomanPSMT" w:cs="TimesNewRomanPSMT"/>
-          <w:color w:val="F79646" w:themeColor="accent6"/>
-        </w:rPr>
-        <w:t xml:space="preserve">y llama a la clase </w:t>
-      </w:r>
-      <w:proofErr w:type="spellStart"/>
-      <w:r>
-        <w:rPr>
-          <w:rFonts w:ascii="TimesNewRomanPSMT" w:hAnsi="TimesNewRomanPSMT" w:cs="TimesNewRomanPSMT"/>
-          <w:color w:val="F79646" w:themeColor="accent6"/>
-        </w:rPr>
-        <w:t>writeResultados</w:t>
-      </w:r>
-      <w:proofErr w:type="spellEnd"/>
-      <w:r>
-        <w:rPr>
-          <w:rFonts w:ascii="TimesNewRomanPSMT" w:hAnsi="TimesNewRomanPSMT" w:cs="TimesNewRomanPSMT"/>
-          <w:color w:val="F79646" w:themeColor="accent6"/>
-        </w:rPr>
-        <w:t xml:space="preserve"> para escribir los resultados en un fichero.</w:t>
-      </w:r>
-    </w:p>
-    <w:p>
-      <w:pPr>
-        <w:rPr>
-          <w:rFonts w:ascii="TimesNewRomanPSMT" w:hAnsi="TimesNewRomanPSMT" w:cs="TimesNewRomanPSMT"/>
-          <w:i/>
-        </w:rPr>
-      </w:pPr>
-      <w:proofErr w:type="spellStart"/>
-      <w:r>
-        <w:rPr>
-          <w:rFonts w:ascii="TimesNewRomanPSMT" w:hAnsi="TimesNewRomanPSMT" w:cs="TimesNewRomanPSMT"/>
-          <w:i/>
-        </w:rPr>
-        <w:t>Sensing.cs</w:t>
-      </w:r>
-      <w:proofErr w:type="spellEnd"/>
-    </w:p>
-    <w:p>
-      <w:pPr>
-        <w:rPr>
-          <w:rFonts w:ascii="TimesNewRomanPSMT" w:hAnsi="TimesNewRomanPSMT" w:cs="TimesNewRomanPSMT"/>
-          <w:color w:val="F79646" w:themeColor="accent6"/>
-        </w:rPr>
-      </w:pPr>
-      <w:r>
-        <w:rPr>
-          <w:rFonts w:ascii="TimesNewRomanPSMT" w:hAnsi="TimesNewRomanPSMT" w:cs="TimesNewRomanPSMT"/>
-        </w:rPr>
-        <w:t xml:space="preserve">Este script se encarga de obtener todas las entradas necesarias para el controlador </w:t>
-      </w:r>
-      <w:proofErr w:type="spellStart"/>
-      <w:r>
-        <w:rPr>
-          <w:rFonts w:ascii="TimesNewRomanPSMT" w:hAnsi="TimesNewRomanPSMT" w:cs="TimesNewRomanPSMT"/>
-        </w:rPr>
-        <w:t>fuzzy</w:t>
-      </w:r>
-      <w:proofErr w:type="spellEnd"/>
-      <w:r>
-        <w:rPr>
-          <w:rFonts w:ascii="TimesNewRomanPSMT" w:hAnsi="TimesNewRomanPSMT" w:cs="TimesNewRomanPSMT"/>
-        </w:rPr>
-        <w:t xml:space="preserve">. En primer lugar, creamos nuestra esfera que recubre el drone y se encarga </w:t>
-      </w:r>
-      <w:r>
-        <w:rPr>
-          <w:rFonts w:ascii="TimesNewRomanPSMT" w:hAnsi="TimesNewRomanPSMT" w:cs="TimesNewRomanPSMT"/>
-        </w:rPr>
-        <w:lastRenderedPageBreak/>
-        <w:t>detectar los obstáculos dentro de su volumen y obtenemos la distancia a la que se encuentran y su ángulo respecto del drone. También obtenemos la distancia a la que está el destino y su ángulo respecto el dron.</w:t>
-      </w:r>
-      <w:r>
-        <w:rPr>
-          <w:rFonts w:ascii="TimesNewRomanPSMT" w:hAnsi="TimesNewRomanPSMT" w:cs="TimesNewRomanPSMT"/>
-          <w:color w:val="F79646" w:themeColor="accent6"/>
-        </w:rPr>
-        <w:t xml:space="preserve"> Llama a la función … para conectar con el servidor y recibir los datos…</w:t>
-      </w:r>
-    </w:p>
-    <w:p>
-      <w:pPr>
-        <w:autoSpaceDE w:val="0"/>
-        <w:autoSpaceDN w:val="0"/>
-        <w:adjustRightInd w:val="0"/>
-        <w:spacing w:after="0" w:line="240" w:lineRule="auto"/>
-        <w:rPr>
-          <w:rFonts w:ascii="TimesNewRomanPSMT" w:hAnsi="TimesNewRomanPSMT" w:cs="TimesNewRomanPSMT"/>
-          <w:sz w:val="24"/>
-          <w:szCs w:val="24"/>
-        </w:rPr>
-      </w:pPr>
-    </w:p>
-    <w:p>
-      <w:pPr>
-        <w:autoSpaceDE w:val="0"/>
-        <w:autoSpaceDN w:val="0"/>
-        <w:adjustRightInd w:val="0"/>
-        <w:spacing w:after="0" w:line="240" w:lineRule="auto"/>
-        <w:rPr>
-          <w:rFonts w:ascii="TimesNewRomanPSMT" w:hAnsi="TimesNewRomanPSMT" w:cs="TimesNewRomanPSMT"/>
-          <w:sz w:val="24"/>
-          <w:szCs w:val="24"/>
-        </w:rPr>
-      </w:pPr>
+          <w:color w:val="00B050"/>
+        </w:rPr>
+        <w:t xml:space="preserve"> de crear un fichero</w:t>
+      </w:r>
+      <w:r>
+        <w:rPr>
+          <w:rFonts w:ascii="TimesNewRomanPSMT" w:hAnsi="TimesNewRomanPSMT" w:cs="TimesNewRomanPSMT"/>
+          <w:color w:val="00B050"/>
+        </w:rPr>
+        <w:t xml:space="preserve"> en el que se escribirán los resultados de la simulación</w:t>
+      </w:r>
+      <w:r>
+        <w:rPr>
+          <w:rFonts w:ascii="TimesNewRomanPSMT" w:hAnsi="TimesNewRomanPSMT" w:cs="TimesNewRomanPSMT"/>
+          <w:color w:val="00B050"/>
+        </w:rPr>
+        <w:t>.</w:t>
+      </w:r>
+      <w:r>
+        <w:rPr>
+          <w:rFonts w:ascii="TimesNewRomanPSMT" w:hAnsi="TimesNewRomanPSMT" w:cs="TimesNewRomanPSMT"/>
+          <w:color w:val="00B050"/>
+        </w:rPr>
+        <w:t xml:space="preserve"> Posee dos mé</w:t>
+      </w:r>
+      <w:r>
+        <w:rPr>
+          <w:rFonts w:ascii="TimesNewRomanPSMT" w:hAnsi="TimesNewRomanPSMT" w:cs="TimesNewRomanPSMT"/>
+          <w:color w:val="00B050"/>
+        </w:rPr>
+        <w:t>todos q</w:t>
+      </w:r>
+      <w:r>
+        <w:rPr>
+          <w:rFonts w:ascii="TimesNewRomanPSMT" w:hAnsi="TimesNewRomanPSMT" w:cs="TimesNewRomanPSMT"/>
+          <w:color w:val="00B050"/>
+        </w:rPr>
+        <w:t xml:space="preserve">ue son llamados desde el script </w:t>
+      </w:r>
+      <w:proofErr w:type="spellStart"/>
+      <w:r>
+        <w:rPr>
+          <w:rFonts w:ascii="TimesNewRomanPSMT" w:hAnsi="TimesNewRomanPSMT" w:cs="TimesNewRomanPSMT"/>
+          <w:color w:val="00B050"/>
+        </w:rPr>
+        <w:t>Sensing</w:t>
+      </w:r>
+      <w:proofErr w:type="spellEnd"/>
+      <w:r>
+        <w:rPr>
+          <w:rFonts w:ascii="TimesNewRomanPSMT" w:hAnsi="TimesNewRomanPSMT" w:cs="TimesNewRomanPSMT"/>
+          <w:color w:val="00B050"/>
+        </w:rPr>
+        <w:t xml:space="preserve"> y se utilizan para escribir el </w:t>
+      </w:r>
+      <w:r>
+        <w:rPr>
+          <w:rFonts w:ascii="TimesNewRomanPSMT" w:hAnsi="TimesNewRomanPSMT" w:cs="TimesNewRomanPSMT"/>
+          <w:color w:val="00B050"/>
+        </w:rPr>
+        <w:t>número</w:t>
+      </w:r>
+      <w:r>
+        <w:rPr>
+          <w:rFonts w:ascii="TimesNewRomanPSMT" w:hAnsi="TimesNewRomanPSMT" w:cs="TimesNewRomanPSMT"/>
+          <w:color w:val="00B050"/>
+        </w:rPr>
+        <w:t xml:space="preserve"> de colisiones  y el tiempo tardado</w:t>
+      </w:r>
+      <w:r>
+        <w:rPr>
+          <w:rFonts w:ascii="TimesNewRomanPSMT" w:hAnsi="TimesNewRomanPSMT" w:cs="TimesNewRomanPSMT"/>
+          <w:color w:val="00B050"/>
+        </w:rPr>
+        <w:t xml:space="preserve"> en completar el circuito.</w:t>
+      </w:r>
     </w:p>
     <w:p>
       <w:pPr>
@@ -2449,16 +2694,7 @@
           <w:sz w:val="24"/>
           <w:szCs w:val="24"/>
         </w:rPr>
-        <w:t xml:space="preserve">se compone de tres variables </w:t>
-      </w:r>
-      <w:r>
-        <w:rPr>
-          <w:rFonts w:ascii="TimesNewRomanPSMT" w:hAnsi="TimesNewRomanPSMT" w:cs="TimesNewRomanPSMT"/>
-          <w:sz w:val="24"/>
-          <w:szCs w:val="24"/>
-        </w:rPr>
-        <w:lastRenderedPageBreak/>
-        <w:t>de entrada</w:t>
+        <w:t>se compone de tres variables de entrada</w:t>
       </w:r>
       <w:r>
         <w:rPr>
@@ -3235,7 +3471,6 @@
           <w:sz w:val="24"/>
           <w:szCs w:val="24"/>
         </w:rPr>
-        <w:lastRenderedPageBreak/>
         <w:tab/>
       </w:r>
       <w:r>
@@ -3786,6 +4021,272 @@
     </w:p>
     <w:p>
       <w:pPr>
+        <w:pStyle w:val="Prrafodelista"/>
+        <w:autoSpaceDE w:val="0"/>
+        <w:autoSpaceDN w:val="0"/>
+        <w:adjustRightInd w:val="0"/>
+        <w:spacing w:after="0" w:line="240" w:lineRule="auto"/>
+        <w:rPr>
+          <w:rFonts w:ascii="TimesNewRomanPSMT" w:hAnsi="TimesNewRomanPSMT" w:cs="TimesNewRomanPSMT"/>
+          <w:sz w:val="24"/>
+          <w:szCs w:val="24"/>
+        </w:rPr>
+      </w:pPr>
+    </w:p>
+    <w:p>
+      <w:pPr>
+        <w:pStyle w:val="Prrafodelista"/>
+        <w:autoSpaceDE w:val="0"/>
+        <w:autoSpaceDN w:val="0"/>
+        <w:adjustRightInd w:val="0"/>
+        <w:spacing w:after="0" w:line="240" w:lineRule="auto"/>
+        <w:rPr>
+          <w:rFonts w:ascii="TimesNewRomanPSMT" w:hAnsi="TimesNewRomanPSMT" w:cs="TimesNewRomanPSMT"/>
+          <w:sz w:val="24"/>
+          <w:szCs w:val="24"/>
+        </w:rPr>
+      </w:pPr>
+    </w:p>
+    <w:p>
+      <w:pPr>
+        <w:pStyle w:val="Prrafodelista"/>
+        <w:autoSpaceDE w:val="0"/>
+        <w:autoSpaceDN w:val="0"/>
+        <w:adjustRightInd w:val="0"/>
+        <w:spacing w:after="0" w:line="240" w:lineRule="auto"/>
+        <w:rPr>
+          <w:rFonts w:ascii="TimesNewRomanPSMT" w:hAnsi="TimesNewRomanPSMT" w:cs="TimesNewRomanPSMT"/>
+          <w:sz w:val="24"/>
+          <w:szCs w:val="24"/>
+        </w:rPr>
+      </w:pPr>
+    </w:p>
+    <w:p>
+      <w:pPr>
+        <w:pStyle w:val="Prrafodelista"/>
+        <w:autoSpaceDE w:val="0"/>
+        <w:autoSpaceDN w:val="0"/>
+        <w:adjustRightInd w:val="0"/>
+        <w:spacing w:after="0" w:line="240" w:lineRule="auto"/>
+        <w:rPr>
+          <w:rFonts w:ascii="TimesNewRomanPSMT" w:hAnsi="TimesNewRomanPSMT" w:cs="TimesNewRomanPSMT"/>
+          <w:sz w:val="24"/>
+          <w:szCs w:val="24"/>
+        </w:rPr>
+      </w:pPr>
+    </w:p>
+    <w:p>
+      <w:pPr>
+        <w:pStyle w:val="Prrafodelista"/>
+        <w:autoSpaceDE w:val="0"/>
+        <w:autoSpaceDN w:val="0"/>
+        <w:adjustRightInd w:val="0"/>
+        <w:spacing w:after="0" w:line="240" w:lineRule="auto"/>
+        <w:rPr>
+          <w:rFonts w:ascii="TimesNewRomanPSMT" w:hAnsi="TimesNewRomanPSMT" w:cs="TimesNewRomanPSMT"/>
+          <w:sz w:val="24"/>
+          <w:szCs w:val="24"/>
+        </w:rPr>
+      </w:pPr>
+    </w:p>
+    <w:p>
+      <w:pPr>
+        <w:pStyle w:val="Prrafodelista"/>
+        <w:autoSpaceDE w:val="0"/>
+        <w:autoSpaceDN w:val="0"/>
+        <w:adjustRightInd w:val="0"/>
+        <w:spacing w:after="0" w:line="240" w:lineRule="auto"/>
+        <w:rPr>
+          <w:rFonts w:ascii="TimesNewRomanPSMT" w:hAnsi="TimesNewRomanPSMT" w:cs="TimesNewRomanPSMT"/>
+          <w:sz w:val="24"/>
+          <w:szCs w:val="24"/>
+        </w:rPr>
+      </w:pPr>
+    </w:p>
+    <w:p>
+      <w:pPr>
+        <w:pStyle w:val="Prrafodelista"/>
+        <w:autoSpaceDE w:val="0"/>
+        <w:autoSpaceDN w:val="0"/>
+        <w:adjustRightInd w:val="0"/>
+        <w:spacing w:after="0" w:line="240" w:lineRule="auto"/>
+        <w:rPr>
+          <w:rFonts w:ascii="TimesNewRomanPSMT" w:hAnsi="TimesNewRomanPSMT" w:cs="TimesNewRomanPSMT"/>
+          <w:sz w:val="24"/>
+          <w:szCs w:val="24"/>
+        </w:rPr>
+      </w:pPr>
+    </w:p>
+    <w:p>
+      <w:pPr>
+        <w:pStyle w:val="Prrafodelista"/>
+        <w:autoSpaceDE w:val="0"/>
+        <w:autoSpaceDN w:val="0"/>
+        <w:adjustRightInd w:val="0"/>
+        <w:spacing w:after="0" w:line="240" w:lineRule="auto"/>
+        <w:rPr>
+          <w:rFonts w:ascii="TimesNewRomanPSMT" w:hAnsi="TimesNewRomanPSMT" w:cs="TimesNewRomanPSMT"/>
+          <w:sz w:val="24"/>
+          <w:szCs w:val="24"/>
+        </w:rPr>
+      </w:pPr>
+    </w:p>
+    <w:p>
+      <w:pPr>
+        <w:pStyle w:val="Prrafodelista"/>
+        <w:autoSpaceDE w:val="0"/>
+        <w:autoSpaceDN w:val="0"/>
+        <w:adjustRightInd w:val="0"/>
+        <w:spacing w:after="0" w:line="240" w:lineRule="auto"/>
+        <w:rPr>
+          <w:rFonts w:ascii="TimesNewRomanPSMT" w:hAnsi="TimesNewRomanPSMT" w:cs="TimesNewRomanPSMT"/>
+          <w:sz w:val="24"/>
+          <w:szCs w:val="24"/>
+        </w:rPr>
+      </w:pPr>
+    </w:p>
+    <w:p>
+      <w:pPr>
+        <w:pStyle w:val="Prrafodelista"/>
+        <w:autoSpaceDE w:val="0"/>
+        <w:autoSpaceDN w:val="0"/>
+        <w:adjustRightInd w:val="0"/>
+        <w:spacing w:after="0" w:line="240" w:lineRule="auto"/>
+        <w:rPr>
+          <w:rFonts w:ascii="TimesNewRomanPSMT" w:hAnsi="TimesNewRomanPSMT" w:cs="TimesNewRomanPSMT"/>
+          <w:sz w:val="24"/>
+          <w:szCs w:val="24"/>
+        </w:rPr>
+      </w:pPr>
+    </w:p>
+    <w:p>
+      <w:pPr>
+        <w:pStyle w:val="Prrafodelista"/>
+        <w:autoSpaceDE w:val="0"/>
+        <w:autoSpaceDN w:val="0"/>
+        <w:adjustRightInd w:val="0"/>
+        <w:spacing w:after="0" w:line="240" w:lineRule="auto"/>
+        <w:rPr>
+          <w:rFonts w:ascii="TimesNewRomanPSMT" w:hAnsi="TimesNewRomanPSMT" w:cs="TimesNewRomanPSMT"/>
+          <w:sz w:val="24"/>
+          <w:szCs w:val="24"/>
+        </w:rPr>
+      </w:pPr>
+    </w:p>
+    <w:p>
+      <w:pPr>
+        <w:pStyle w:val="Prrafodelista"/>
+        <w:autoSpaceDE w:val="0"/>
+        <w:autoSpaceDN w:val="0"/>
+        <w:adjustRightInd w:val="0"/>
+        <w:spacing w:after="0" w:line="240" w:lineRule="auto"/>
+        <w:rPr>
+          <w:rFonts w:ascii="TimesNewRomanPSMT" w:hAnsi="TimesNewRomanPSMT" w:cs="TimesNewRomanPSMT"/>
+          <w:sz w:val="24"/>
+          <w:szCs w:val="24"/>
+        </w:rPr>
+      </w:pPr>
+    </w:p>
+    <w:p>
+      <w:pPr>
+        <w:pStyle w:val="Prrafodelista"/>
+        <w:autoSpaceDE w:val="0"/>
+        <w:autoSpaceDN w:val="0"/>
+        <w:adjustRightInd w:val="0"/>
+        <w:spacing w:after="0" w:line="240" w:lineRule="auto"/>
+        <w:rPr>
+          <w:rFonts w:ascii="TimesNewRomanPSMT" w:hAnsi="TimesNewRomanPSMT" w:cs="TimesNewRomanPSMT"/>
+          <w:sz w:val="24"/>
+          <w:szCs w:val="24"/>
+        </w:rPr>
+      </w:pPr>
+    </w:p>
+    <w:p>
+      <w:pPr>
+        <w:pStyle w:val="Prrafodelista"/>
+        <w:autoSpaceDE w:val="0"/>
+        <w:autoSpaceDN w:val="0"/>
+        <w:adjustRightInd w:val="0"/>
+        <w:spacing w:after="0" w:line="240" w:lineRule="auto"/>
+        <w:rPr>
+          <w:rFonts w:ascii="TimesNewRomanPSMT" w:hAnsi="TimesNewRomanPSMT" w:cs="TimesNewRomanPSMT"/>
+          <w:sz w:val="24"/>
+          <w:szCs w:val="24"/>
+        </w:rPr>
+      </w:pPr>
+    </w:p>
+    <w:p>
+      <w:pPr>
+        <w:pStyle w:val="Prrafodelista"/>
+        <w:autoSpaceDE w:val="0"/>
+        <w:autoSpaceDN w:val="0"/>
+        <w:adjustRightInd w:val="0"/>
+        <w:spacing w:after="0" w:line="240" w:lineRule="auto"/>
+        <w:rPr>
+          <w:rFonts w:ascii="TimesNewRomanPSMT" w:hAnsi="TimesNewRomanPSMT" w:cs="TimesNewRomanPSMT"/>
+          <w:sz w:val="24"/>
+          <w:szCs w:val="24"/>
+        </w:rPr>
+      </w:pPr>
+    </w:p>
+    <w:p>
+      <w:pPr>
+        <w:pStyle w:val="Prrafodelista"/>
+        <w:autoSpaceDE w:val="0"/>
+        <w:autoSpaceDN w:val="0"/>
+        <w:adjustRightInd w:val="0"/>
+        <w:spacing w:after="0" w:line="240" w:lineRule="auto"/>
+        <w:rPr>
+          <w:rFonts w:ascii="TimesNewRomanPSMT" w:hAnsi="TimesNewRomanPSMT" w:cs="TimesNewRomanPSMT"/>
+          <w:sz w:val="24"/>
+          <w:szCs w:val="24"/>
+        </w:rPr>
+      </w:pPr>
+    </w:p>
+    <w:p>
+      <w:pPr>
+        <w:pStyle w:val="Prrafodelista"/>
+        <w:autoSpaceDE w:val="0"/>
+        <w:autoSpaceDN w:val="0"/>
+        <w:adjustRightInd w:val="0"/>
+        <w:spacing w:after="0" w:line="240" w:lineRule="auto"/>
+        <w:rPr>
+          <w:rFonts w:ascii="TimesNewRomanPSMT" w:hAnsi="TimesNewRomanPSMT" w:cs="TimesNewRomanPSMT"/>
+          <w:sz w:val="24"/>
+          <w:szCs w:val="24"/>
+        </w:rPr>
+      </w:pPr>
+    </w:p>
+    <w:p>
+      <w:pPr>
+        <w:pStyle w:val="Prrafodelista"/>
+        <w:autoSpaceDE w:val="0"/>
+        <w:autoSpaceDN w:val="0"/>
+        <w:adjustRightInd w:val="0"/>
+        <w:spacing w:after="0" w:line="240" w:lineRule="auto"/>
+        <w:rPr>
+          <w:rFonts w:ascii="TimesNewRomanPSMT" w:hAnsi="TimesNewRomanPSMT" w:cs="TimesNewRomanPSMT"/>
+          <w:sz w:val="24"/>
+          <w:szCs w:val="24"/>
+        </w:rPr>
+      </w:pPr>
+    </w:p>
+    <w:p>
+      <w:pPr>
+        <w:pStyle w:val="Prrafodelista"/>
+        <w:autoSpaceDE w:val="0"/>
+        <w:autoSpaceDN w:val="0"/>
+        <w:adjustRightInd w:val="0"/>
+        <w:spacing w:after="0" w:line="240" w:lineRule="auto"/>
+        <w:rPr>
+          <w:rFonts w:ascii="TimesNewRomanPSMT" w:hAnsi="TimesNewRomanPSMT" w:cs="TimesNewRomanPSMT"/>
+          <w:sz w:val="24"/>
+          <w:szCs w:val="24"/>
+        </w:rPr>
+      </w:pPr>
+    </w:p>
+    <w:p>
+      <w:pPr>
         <w:rPr>
           <w:rFonts w:ascii="TimesNewRomanPSMT" w:hAnsi="TimesNewRomanPSMT" w:cs="TimesNewRomanPSMT"/>
           <w:b/>
@@ -3796,6 +4297,7 @@
           <w:rFonts w:ascii="TimesNewRomanPSMT" w:hAnsi="TimesNewRomanPSMT" w:cs="TimesNewRomanPSMT"/>
           <w:b/>
         </w:rPr>
+        <w:lastRenderedPageBreak/>
         <w:t>RESULTADOS</w:t>
       </w:r>
     </w:p>
@@ -3803,81 +4305,126 @@
       <w:pPr>
         <w:rPr>
           <w:rFonts w:ascii="TimesNewRomanPSMT" w:hAnsi="TimesNewRomanPSMT" w:cs="TimesNewRomanPSMT"/>
-          <w:sz w:val="24"/>
-          <w:szCs w:val="24"/>
-        </w:rPr>
-      </w:pPr>
-      <w:r>
-        <w:rPr>
-          <w:rFonts w:ascii="TimesNewRomanPSMT" w:hAnsi="TimesNewRomanPSMT" w:cs="TimesNewRomanPSMT"/>
-          <w:sz w:val="24"/>
-          <w:szCs w:val="24"/>
-        </w:rPr>
-        <w:t>(por ejemplo, gráficas con los datos relativos a la -evolución del fitness en el proceso).</w:t>
-      </w:r>
-    </w:p>
-    <w:p>
-      <w:pPr>
-        <w:rPr>
-          <w:rFonts w:ascii="TimesNewRomanPSMT" w:hAnsi="TimesNewRomanPSMT" w:cs="TimesNewRomanPSMT"/>
-          <w:sz w:val="24"/>
-          <w:szCs w:val="24"/>
-        </w:rPr>
-      </w:pPr>
-    </w:p>
-    <w:p>
-      <w:pPr>
-        <w:rPr>
-          <w:rFonts w:ascii="TimesNewRomanPSMT" w:hAnsi="TimesNewRomanPSMT" w:cs="TimesNewRomanPSMT"/>
-          <w:sz w:val="24"/>
-          <w:szCs w:val="24"/>
-        </w:rPr>
-      </w:pPr>
-    </w:p>
-    <w:p>
-      <w:pPr>
-        <w:rPr>
-          <w:rFonts w:ascii="TimesNewRomanPSMT" w:hAnsi="TimesNewRomanPSMT" w:cs="TimesNewRomanPSMT"/>
-          <w:sz w:val="24"/>
-          <w:szCs w:val="24"/>
-        </w:rPr>
-      </w:pPr>
-    </w:p>
-    <w:p>
-      <w:pPr>
-        <w:rPr>
-          <w:rFonts w:ascii="TimesNewRomanPSMT" w:hAnsi="TimesNewRomanPSMT" w:cs="TimesNewRomanPSMT"/>
-          <w:sz w:val="24"/>
-          <w:szCs w:val="24"/>
-        </w:rPr>
-      </w:pPr>
-    </w:p>
-    <w:p>
-      <w:pPr>
-        <w:rPr>
-          <w:rFonts w:ascii="TimesNewRomanPSMT" w:hAnsi="TimesNewRomanPSMT" w:cs="TimesNewRomanPSMT"/>
-          <w:sz w:val="24"/>
-          <w:szCs w:val="24"/>
-        </w:rPr>
-      </w:pPr>
-    </w:p>
-    <w:p>
-      <w:pPr>
-        <w:rPr>
-          <w:rFonts w:ascii="TimesNewRomanPSMT" w:hAnsi="TimesNewRomanPSMT" w:cs="TimesNewRomanPSMT"/>
-          <w:sz w:val="24"/>
-          <w:szCs w:val="24"/>
-        </w:rPr>
-      </w:pPr>
-    </w:p>
-    <w:p>
-      <w:pPr>
-        <w:rPr>
-          <w:rFonts w:ascii="TimesNewRomanPSMT" w:hAnsi="TimesNewRomanPSMT" w:cs="TimesNewRomanPSMT"/>
-          <w:sz w:val="24"/>
-          <w:szCs w:val="24"/>
-        </w:rPr>
-      </w:pPr>
+        </w:rPr>
+      </w:pPr>
+      <w:r>
+        <w:rPr>
+          <w:rFonts w:ascii="TimesNewRomanPSMT" w:hAnsi="TimesNewRomanPSMT" w:cs="TimesNewRomanPSMT"/>
+        </w:rPr>
+        <w:t xml:space="preserve">Una vez que todo el código estaba implementado se pasó a evaluar el controlador borroso. Para ello se evaluó el </w:t>
+      </w:r>
+      <w:r>
+        <w:rPr>
+          <w:rFonts w:ascii="TimesNewRomanPSMT" w:hAnsi="TimesNewRomanPSMT" w:cs="TimesNewRomanPSMT"/>
+        </w:rPr>
+        <w:t>archivo</w:t>
+      </w:r>
+      <w:r>
+        <w:rPr>
+          <w:rFonts w:ascii="TimesNewRomanPSMT" w:hAnsi="TimesNewRomanPSMT" w:cs="TimesNewRomanPSMT"/>
+        </w:rPr>
+        <w:t xml:space="preserve"> “</w:t>
+      </w:r>
+      <w:proofErr w:type="spellStart"/>
+      <w:r>
+        <w:rPr>
+          <w:rFonts w:ascii="TimesNewRomanPSMT" w:hAnsi="TimesNewRomanPSMT" w:cs="TimesNewRomanPSMT"/>
+        </w:rPr>
+        <w:t>obstacleAvoidance.fcl</w:t>
+      </w:r>
+      <w:proofErr w:type="spellEnd"/>
+      <w:r>
+        <w:rPr>
+          <w:rFonts w:ascii="TimesNewRomanPSMT" w:hAnsi="TimesNewRomanPSMT" w:cs="TimesNewRomanPSMT"/>
+        </w:rPr>
+        <w:t xml:space="preserve">” el cual </w:t>
+      </w:r>
+      <w:r>
+        <w:rPr>
+          <w:rFonts w:ascii="TimesNewRomanPSMT" w:hAnsi="TimesNewRomanPSMT" w:cs="TimesNewRomanPSMT"/>
+        </w:rPr>
+        <w:t>contiene</w:t>
+      </w:r>
+      <w:r>
+        <w:rPr>
+          <w:rFonts w:ascii="TimesNewRomanPSMT" w:hAnsi="TimesNewRomanPSMT" w:cs="TimesNewRomanPSMT"/>
+        </w:rPr>
+        <w:t xml:space="preserve"> todas las reglas y funciones de pertenencia. A la hora de evaluarlo se realizaban dos comprobaciones.</w:t>
+      </w:r>
+    </w:p>
+    <w:p>
+      <w:pPr>
+        <w:rPr>
+          <w:rFonts w:ascii="TimesNewRomanPSMT" w:hAnsi="TimesNewRomanPSMT" w:cs="TimesNewRomanPSMT"/>
+        </w:rPr>
+      </w:pPr>
+      <w:r>
+        <w:rPr>
+          <w:rFonts w:ascii="TimesNewRomanPSMT" w:hAnsi="TimesNewRomanPSMT" w:cs="TimesNewRomanPSMT"/>
+        </w:rPr>
+        <w:t>En primer lugar se probaba que el resultado del controlador borroso fuera el esperado</w:t>
+      </w:r>
+      <w:r>
+        <w:rPr>
+          <w:rFonts w:ascii="TimesNewRomanPSMT" w:hAnsi="TimesNewRomanPSMT" w:cs="TimesNewRomanPSMT"/>
+        </w:rPr>
+        <w:t xml:space="preserve"> para unas determinadas entradas del sistema</w:t>
+      </w:r>
+      <w:r>
+        <w:rPr>
+          <w:rFonts w:ascii="TimesNewRomanPSMT" w:hAnsi="TimesNewRomanPSMT" w:cs="TimesNewRomanPSMT"/>
+        </w:rPr>
+        <w:t>. Para ello se hizo uso de la clase “pruebaEvaluar.java”.</w:t>
+      </w:r>
+      <w:r>
+        <w:rPr>
+          <w:rFonts w:ascii="TimesNewRomanPSMT" w:hAnsi="TimesNewRomanPSMT" w:cs="TimesNewRomanPSMT"/>
+        </w:rPr>
+        <w:t xml:space="preserve"> Si los resultados del controlador no eran los esperados se veían que reglas eran las que fallaban y en base a esto se modificaba el archivo .</w:t>
+      </w:r>
+      <w:proofErr w:type="spellStart"/>
+      <w:r>
+        <w:rPr>
+          <w:rFonts w:ascii="TimesNewRomanPSMT" w:hAnsi="TimesNewRomanPSMT" w:cs="TimesNewRomanPSMT"/>
+        </w:rPr>
+        <w:t>fcl</w:t>
+      </w:r>
+      <w:proofErr w:type="spellEnd"/>
+      <w:r>
+        <w:rPr>
+          <w:rFonts w:ascii="TimesNewRomanPSMT" w:hAnsi="TimesNewRomanPSMT" w:cs="TimesNewRomanPSMT"/>
+        </w:rPr>
+        <w:t xml:space="preserve">. </w:t>
+      </w:r>
+    </w:p>
+    <w:p>
+      <w:pPr>
+        <w:rPr>
+          <w:rFonts w:ascii="TimesNewRomanPSMT" w:hAnsi="TimesNewRomanPSMT" w:cs="TimesNewRomanPSMT"/>
+        </w:rPr>
+      </w:pPr>
+      <w:r>
+        <w:rPr>
+          <w:rFonts w:ascii="TimesNewRomanPSMT" w:hAnsi="TimesNewRomanPSMT" w:cs="TimesNewRomanPSMT"/>
+        </w:rPr>
+        <w:t xml:space="preserve">En segundo lugar, una vez pasadas las pruebas de código, se procedía  a probar el funcionamiento del sistema simulando el vuelo del drone en </w:t>
+      </w:r>
+      <w:proofErr w:type="spellStart"/>
+      <w:r>
+        <w:rPr>
+          <w:rFonts w:ascii="TimesNewRomanPSMT" w:hAnsi="TimesNewRomanPSMT" w:cs="TimesNewRomanPSMT"/>
+        </w:rPr>
+        <w:t>Unity</w:t>
+      </w:r>
+      <w:proofErr w:type="spellEnd"/>
+      <w:r>
+        <w:rPr>
+          <w:rFonts w:ascii="TimesNewRomanPSMT" w:hAnsi="TimesNewRomanPSMT" w:cs="TimesNewRomanPSMT"/>
+        </w:rPr>
+        <w:t>. Gracias a esta simulación pudimos darnos cuentas de que reglas eran las que más se usaban y las que más influencia tenían a la hora de girar el drone. También ayudaba a ver que reglas entraban en acción en puntos críticos del sistema.</w:t>
+      </w:r>
+      <w:bookmarkStart w:id="0" w:name="_GoBack"/>
+      <w:bookmarkEnd w:id="0"/>
     </w:p>
     <w:p>
       <w:pPr>
@@ -3886,12 +4433,132 @@
           <w:b/>
         </w:rPr>
       </w:pPr>
-      <w:r>
+    </w:p>
+    <w:p>
+      <w:pPr>
+        <w:rPr>
+          <w:rFonts w:ascii="TimesNewRomanPSMT" w:hAnsi="TimesNewRomanPSMT" w:cs="TimesNewRomanPSMT"/>
+          <w:sz w:val="24"/>
+          <w:szCs w:val="24"/>
+        </w:rPr>
+      </w:pPr>
+      <w:r>
+        <w:rPr>
+          <w:noProof/>
+          <w:lang w:eastAsia="es-ES"/>
+        </w:rPr>
+        <w:drawing>
+          <wp:inline distT="0" distB="0" distL="0" distR="0">
+            <wp:extent cx="4324350" cy="2114550"/>
+            <wp:effectExtent l="0" t="0" r="19050" b="19050"/>
+            <wp:docPr id="11" name="Gráfico 11"/>
+            <wp:cNvGraphicFramePr/>
+            <a:graphic xmlns:a="http://schemas.openxmlformats.org/drawingml/2006/main">
+              <a:graphicData uri="http://schemas.openxmlformats.org/drawingml/2006/chart">
+                <c:chart xmlns:c="http://schemas.openxmlformats.org/drawingml/2006/chart" xmlns:r="http://schemas.openxmlformats.org/officeDocument/2006/relationships" r:id="rId10"/>
+              </a:graphicData>
+            </a:graphic>
+          </wp:inline>
+        </w:drawing>
+      </w:r>
+    </w:p>
+    <w:p>
+      <w:pPr>
+        <w:rPr>
+          <w:rFonts w:ascii="TimesNewRomanPSMT" w:hAnsi="TimesNewRomanPSMT" w:cs="TimesNewRomanPSMT"/>
+          <w:sz w:val="24"/>
+          <w:szCs w:val="24"/>
+        </w:rPr>
+      </w:pPr>
+      <w:r>
+        <w:rPr>
+          <w:rFonts w:ascii="TimesNewRomanPSMT" w:hAnsi="TimesNewRomanPSMT" w:cs="TimesNewRomanPSMT"/>
+          <w:noProof/>
+          <w:sz w:val="24"/>
+          <w:szCs w:val="24"/>
+          <w:lang w:eastAsia="es-ES"/>
+        </w:rPr>
+        <w:drawing>
+          <wp:inline distT="0" distB="0" distL="0" distR="0">
+            <wp:extent cx="4324350" cy="2324100"/>
+            <wp:effectExtent l="0" t="0" r="19050" b="19050"/>
+            <wp:docPr id="12" name="Gráfico 12"/>
+            <wp:cNvGraphicFramePr/>
+            <a:graphic xmlns:a="http://schemas.openxmlformats.org/drawingml/2006/main">
+              <a:graphicData uri="http://schemas.openxmlformats.org/drawingml/2006/chart">
+                <c:chart xmlns:c="http://schemas.openxmlformats.org/drawingml/2006/chart" xmlns:r="http://schemas.openxmlformats.org/officeDocument/2006/relationships" r:id="rId11"/>
+              </a:graphicData>
+            </a:graphic>
+          </wp:inline>
+        </w:drawing>
+      </w:r>
+    </w:p>
+    <w:p>
+      <w:pPr>
+        <w:rPr>
+          <w:rFonts w:ascii="TimesNewRomanPSMT" w:hAnsi="TimesNewRomanPSMT" w:cs="TimesNewRomanPSMT"/>
+          <w:sz w:val="24"/>
+          <w:szCs w:val="24"/>
+        </w:rPr>
+      </w:pPr>
+    </w:p>
+    <w:p>
+      <w:pPr>
+        <w:rPr>
+          <w:rFonts w:ascii="TimesNewRomanPSMT" w:hAnsi="TimesNewRomanPSMT" w:cs="TimesNewRomanPSMT"/>
+          <w:sz w:val="24"/>
+          <w:szCs w:val="24"/>
+        </w:rPr>
+      </w:pPr>
+    </w:p>
+    <w:p>
+      <w:pPr>
+        <w:rPr>
+          <w:rFonts w:ascii="TimesNewRomanPSMT" w:hAnsi="TimesNewRomanPSMT" w:cs="TimesNewRomanPSMT"/>
+          <w:sz w:val="24"/>
+          <w:szCs w:val="24"/>
+        </w:rPr>
+      </w:pPr>
+    </w:p>
+    <w:p>
+      <w:pPr>
+        <w:rPr>
+          <w:rFonts w:ascii="TimesNewRomanPSMT" w:hAnsi="TimesNewRomanPSMT" w:cs="TimesNewRomanPSMT"/>
+          <w:sz w:val="24"/>
+          <w:szCs w:val="24"/>
+        </w:rPr>
+      </w:pPr>
+    </w:p>
+    <w:p>
+      <w:pPr>
+        <w:rPr>
+          <w:rFonts w:ascii="TimesNewRomanPSMT" w:hAnsi="TimesNewRomanPSMT" w:cs="TimesNewRomanPSMT"/>
+          <w:sz w:val="24"/>
+          <w:szCs w:val="24"/>
+        </w:rPr>
+      </w:pPr>
+    </w:p>
+    <w:p>
+      <w:pPr>
+        <w:rPr>
+          <w:rFonts w:ascii="TimesNewRomanPSMT" w:hAnsi="TimesNewRomanPSMT" w:cs="TimesNewRomanPSMT"/>
+          <w:sz w:val="24"/>
+          <w:szCs w:val="24"/>
+        </w:rPr>
+      </w:pPr>
+    </w:p>
+    <w:p>
+      <w:pPr>
         <w:rPr>
           <w:rFonts w:ascii="TimesNewRomanPSMT" w:hAnsi="TimesNewRomanPSMT" w:cs="TimesNewRomanPSMT"/>
           <w:b/>
         </w:rPr>
-        <w:lastRenderedPageBreak/>
+      </w:pPr>
+      <w:r>
+        <w:rPr>
+          <w:rFonts w:ascii="TimesNewRomanPSMT" w:hAnsi="TimesNewRomanPSMT" w:cs="TimesNewRomanPSMT"/>
+          <w:b/>
+        </w:rPr>
         <w:t>CONCLUSIONES</w:t>
       </w:r>
     </w:p>
@@ -3913,124 +4580,160 @@
       <w:pPr>
         <w:rPr>
           <w:rFonts w:ascii="TimesNewRomanPSMT" w:hAnsi="TimesNewRomanPSMT" w:cs="TimesNewRomanPSMT"/>
+          <w:color w:val="00B050"/>
+        </w:rPr>
+      </w:pPr>
+      <w:r>
+        <w:rPr>
+          <w:rFonts w:ascii="TimesNewRomanPSMT" w:hAnsi="TimesNewRomanPSMT" w:cs="TimesNewRomanPSMT"/>
           <w:color w:val="FF0000"/>
         </w:rPr>
-      </w:pPr>
+        <w:t xml:space="preserve">Como se comprueba en </w:t>
+      </w:r>
       <w:r>
         <w:rPr>
           <w:rFonts w:ascii="TimesNewRomanPSMT" w:hAnsi="TimesNewRomanPSMT" w:cs="TimesNewRomanPSMT"/>
           <w:color w:val="FF0000"/>
         </w:rPr>
-        <w:t xml:space="preserve">Con se comprueba en </w:t>
-      </w:r>
-      <w:proofErr w:type="spellStart"/>
+        <w:t>los resultados el rendimiento del drone es muy dependiente a las fuerzas externas como puede ser la inercia. Debido a que en el diseño actual no hay ninguna impleme</w:t>
+      </w:r>
       <w:r>
         <w:rPr>
           <w:rFonts w:ascii="TimesNewRomanPSMT" w:hAnsi="TimesNewRomanPSMT" w:cs="TimesNewRomanPSMT"/>
           <w:color w:val="FF0000"/>
         </w:rPr>
-        <w:t>elos</w:t>
-      </w:r>
-      <w:proofErr w:type="spellEnd"/>
+        <w:t xml:space="preserve">ntación para evitar este efecto, </w:t>
+      </w:r>
       <w:r>
         <w:rPr>
           <w:rFonts w:ascii="TimesNewRomanPSMT" w:hAnsi="TimesNewRomanPSMT" w:cs="TimesNewRomanPSMT"/>
           <w:color w:val="FF0000"/>
         </w:rPr>
-        <w:t xml:space="preserve"> resultados el rendimiento del drone es muy dependiente a las fuerzas externas como puede ser la inercia. Debido a que en el diseño actual no hay ninguna implementación para evitar este efecto el drone sufre de algunas colisiones. Dado que el drone no frena en ningún momento, es decir, sólo se encarga de </w:t>
+        <w:t xml:space="preserve">el drone sufre </w:t>
       </w:r>
       <w:r>
         <w:rPr>
           <w:rFonts w:ascii="TimesNewRomanPSMT" w:hAnsi="TimesNewRomanPSMT" w:cs="TimesNewRomanPSMT"/>
           <w:color w:val="FF0000"/>
         </w:rPr>
-        <w:t xml:space="preserve">girar las colisiones producidas por la inercia no son solucionables </w:t>
-      </w:r>
-      <w:proofErr w:type="spellStart"/>
+        <w:t>un pequeño número de</w:t>
+      </w:r>
       <w:r>
         <w:rPr>
           <w:rFonts w:ascii="TimesNewRomanPSMT" w:hAnsi="TimesNewRomanPSMT" w:cs="TimesNewRomanPSMT"/>
           <w:color w:val="FF0000"/>
         </w:rPr>
-        <w:t>actualemente</w:t>
-      </w:r>
-      <w:proofErr w:type="spellEnd"/>
+        <w:t xml:space="preserve"> colisiones. Dado que el drone no frena en ningún momento, es decir, sólo se encarga de </w:t>
+      </w:r>
       <w:r>
         <w:rPr>
           <w:rFonts w:ascii="TimesNewRomanPSMT" w:hAnsi="TimesNewRomanPSMT" w:cs="TimesNewRomanPSMT"/>
           <w:color w:val="FF0000"/>
         </w:rPr>
+        <w:t>girar las colisiones producidas por la iner</w:t>
+      </w:r>
+      <w:r>
+        <w:rPr>
+          <w:rFonts w:ascii="TimesNewRomanPSMT" w:hAnsi="TimesNewRomanPSMT" w:cs="TimesNewRomanPSMT"/>
+          <w:color w:val="FF0000"/>
+        </w:rPr>
+        <w:t>cia no son solucionables actual</w:t>
+      </w:r>
+      <w:r>
+        <w:rPr>
+          <w:rFonts w:ascii="TimesNewRomanPSMT" w:hAnsi="TimesNewRomanPSMT" w:cs="TimesNewRomanPSMT"/>
+          <w:color w:val="FF0000"/>
+        </w:rPr>
+        <w:t>mente</w:t>
+      </w:r>
+      <w:r>
+        <w:rPr>
+          <w:rFonts w:ascii="TimesNewRomanPSMT" w:hAnsi="TimesNewRomanPSMT" w:cs="TimesNewRomanPSMT"/>
+          <w:color w:val="FF0000"/>
+        </w:rPr>
         <w:t xml:space="preserve">. </w:t>
       </w:r>
-    </w:p>
-    <w:p>
-      <w:pPr>
+      <w:r>
+        <w:rPr>
+          <w:rFonts w:ascii="TimesNewRomanPSMT" w:hAnsi="TimesNewRomanPSMT" w:cs="TimesNewRomanPSMT"/>
+          <w:color w:val="00B050"/>
+        </w:rPr>
+        <w:t>Este párrafo he corregido algunos errores, pero hay que volver a echarle un vistazo y modificarlo. Quizá dividirlo en dos.</w:t>
+      </w:r>
+    </w:p>
+    <w:p>
+      <w:pPr>
+        <w:rPr>
+          <w:rFonts w:ascii="TimesNewRomanPSMT" w:hAnsi="TimesNewRomanPSMT" w:cs="TimesNewRomanPSMT"/>
+          <w:color w:val="00B050"/>
+        </w:rPr>
+      </w:pPr>
+      <w:r>
         <w:rPr>
           <w:rFonts w:ascii="TimesNewRomanPSMT" w:hAnsi="TimesNewRomanPSMT" w:cs="TimesNewRomanPSMT"/>
           <w:color w:val="FF0000"/>
         </w:rPr>
-      </w:pPr>
+        <w:t>Por último</w:t>
+      </w:r>
       <w:r>
         <w:rPr>
           <w:rFonts w:ascii="TimesNewRomanPSMT" w:hAnsi="TimesNewRomanPSMT" w:cs="TimesNewRomanPSMT"/>
           <w:color w:val="FF0000"/>
         </w:rPr>
-        <w:t>Por último</w:t>
+        <w:t xml:space="preserve">, el desarrollo de los controladores implementados en </w:t>
       </w:r>
       <w:r>
         <w:rPr>
           <w:rFonts w:ascii="TimesNewRomanPSMT" w:hAnsi="TimesNewRomanPSMT" w:cs="TimesNewRomanPSMT"/>
           <w:color w:val="FF0000"/>
         </w:rPr>
-        <w:t xml:space="preserve">, el desarrollo de los controladores implementados en este trabajo también son </w:t>
-      </w:r>
-      <w:proofErr w:type="spellStart"/>
+        <w:t>este trabajo también son aplica</w:t>
+      </w:r>
       <w:r>
         <w:rPr>
           <w:rFonts w:ascii="TimesNewRomanPSMT" w:hAnsi="TimesNewRomanPSMT" w:cs="TimesNewRomanPSMT"/>
           <w:color w:val="FF0000"/>
         </w:rPr>
-        <w:t>aplicacbles</w:t>
-      </w:r>
-      <w:proofErr w:type="spellEnd"/>
+        <w:t xml:space="preserve">bles a otros entornos como puede ser un vehículo terrestre </w:t>
+      </w:r>
+      <w:proofErr w:type="spellStart"/>
       <w:r>
         <w:rPr>
           <w:rFonts w:ascii="TimesNewRomanPSMT" w:hAnsi="TimesNewRomanPSMT" w:cs="TimesNewRomanPSMT"/>
           <w:color w:val="FF0000"/>
         </w:rPr>
-        <w:t xml:space="preserve"> a otros entornos como puede ser un vehículo terrestre </w:t>
-      </w:r>
-      <w:proofErr w:type="spellStart"/>
+        <w:t>obteniedno</w:t>
+      </w:r>
+      <w:proofErr w:type="spellEnd"/>
       <w:r>
         <w:rPr>
           <w:rFonts w:ascii="TimesNewRomanPSMT" w:hAnsi="TimesNewRomanPSMT" w:cs="TimesNewRomanPSMT"/>
           <w:color w:val="FF0000"/>
         </w:rPr>
-        <w:t>obteniedno</w:t>
-      </w:r>
-      <w:proofErr w:type="spellEnd"/>
+        <w:t xml:space="preserve"> buenos </w:t>
+      </w:r>
+      <w:proofErr w:type="spellStart"/>
       <w:r>
         <w:rPr>
           <w:rFonts w:ascii="TimesNewRomanPSMT" w:hAnsi="TimesNewRomanPSMT" w:cs="TimesNewRomanPSMT"/>
           <w:color w:val="FF0000"/>
         </w:rPr>
-        <w:t xml:space="preserve"> buenos </w:t>
-      </w:r>
-      <w:proofErr w:type="spellStart"/>
-      <w:r>
-        <w:rPr>
-          <w:rFonts w:ascii="TimesNewRomanPSMT" w:hAnsi="TimesNewRomanPSMT" w:cs="TimesNewRomanPSMT"/>
-          <w:color w:val="FF0000"/>
-        </w:rPr>
-        <w:t>resultsdos</w:t>
-      </w:r>
-      <w:proofErr w:type="spellEnd"/>
-      <w:r>
-        <w:rPr>
-          <w:rFonts w:ascii="TimesNewRomanPSMT" w:hAnsi="TimesNewRomanPSMT" w:cs="TimesNewRomanPSMT"/>
-          <w:color w:val="FF0000"/>
-        </w:rPr>
-        <w:t>.</w:t>
+        <w:t>resultsdos.</w:t>
+      </w:r>
+      <w:r>
+        <w:rPr>
+          <w:rFonts w:ascii="TimesNewRomanPSMT" w:hAnsi="TimesNewRomanPSMT" w:cs="TimesNewRomanPSMT"/>
+          <w:color w:val="00B050"/>
+        </w:rPr>
+        <w:t>lo</w:t>
+      </w:r>
+      <w:proofErr w:type="spellEnd"/>
+      <w:r>
+        <w:rPr>
+          <w:rFonts w:ascii="TimesNewRomanPSMT" w:hAnsi="TimesNewRomanPSMT" w:cs="TimesNewRomanPSMT"/>
+          <w:color w:val="00B050"/>
+        </w:rPr>
+        <w:t xml:space="preserve"> mismo digo</w:t>
       </w:r>
     </w:p>
     <w:p>
@@ -4280,6 +4983,7 @@
           <w:sz w:val="24"/>
           <w:szCs w:val="24"/>
         </w:rPr>
+        <w:lastRenderedPageBreak/>
         <w:t>¿</w:t>
       </w:r>
       <w:proofErr w:type="spellStart"/>
@@ -4491,16 +5195,7 @@
           <w:sz w:val="24"/>
           <w:szCs w:val="24"/>
         </w:rPr>
-        <w:t xml:space="preserve">”, donde </w:t>
-      </w:r>
-      <w:r>
-        <w:rPr>
-          <w:rFonts w:ascii="TimesNewRomanPSMT" w:hAnsi="TimesNewRomanPSMT" w:cs="TimesNewRomanPSMT"/>
-          <w:sz w:val="24"/>
-          <w:szCs w:val="24"/>
-        </w:rPr>
-        <w:lastRenderedPageBreak/>
-        <w:t xml:space="preserve">buscaremos la ruta de la carpeta descargada y dentro de ella seleccionaremos </w:t>
+        <w:t xml:space="preserve">”, donde buscaremos la ruta de la carpeta descargada y dentro de ella seleccionaremos </w:t>
       </w:r>
       <w:r>
         <w:rPr>
@@ -5148,8 +5843,6 @@
           <w:u w:val="single"/>
         </w:rPr>
       </w:pPr>
-      <w:bookmarkStart w:id="0" w:name="_GoBack"/>
-      <w:bookmarkEnd w:id="0"/>
     </w:p>
     <w:p>
       <w:pPr>
@@ -6565,6 +7258,344 @@
     </w:rPr>
   </w:style>
 </w:styles>
+</file>
+
+<file path=word/charts/chart1.xml><?xml version="1.0" encoding="utf-8"?>
+<c:chartSpace xmlns:c="http://schemas.openxmlformats.org/drawingml/2006/chart" xmlns:a="http://schemas.openxmlformats.org/drawingml/2006/main" xmlns:r="http://schemas.openxmlformats.org/officeDocument/2006/relationships">
+  <c:date1904 val="0"/>
+  <c:lang val="es-ES"/>
+  <c:roundedCorners val="0"/>
+  <mc:AlternateContent xmlns:mc="http://schemas.openxmlformats.org/markup-compatibility/2006">
+    <mc:Choice xmlns:c14="http://schemas.microsoft.com/office/drawing/2007/8/2/chart" Requires="c14">
+      <c14:style val="102"/>
+    </mc:Choice>
+    <mc:Fallback>
+      <c:style val="2"/>
+    </mc:Fallback>
+  </mc:AlternateContent>
+  <c:chart>
+    <c:title>
+      <c:overlay val="0"/>
+    </c:title>
+    <c:autoTitleDeleted val="0"/>
+    <c:plotArea>
+      <c:layout/>
+      <c:lineChart>
+        <c:grouping val="standard"/>
+        <c:varyColors val="0"/>
+        <c:ser>
+          <c:idx val="0"/>
+          <c:order val="0"/>
+          <c:tx>
+            <c:strRef>
+              <c:f>Hoja1!$B$1</c:f>
+              <c:strCache>
+                <c:ptCount val="1"/>
+                <c:pt idx="0">
+                  <c:v>Evolución Tiempo en llegar al destino</c:v>
+                </c:pt>
+              </c:strCache>
+            </c:strRef>
+          </c:tx>
+          <c:cat>
+            <c:numRef>
+              <c:f>Hoja1!$A$2:$A$10</c:f>
+              <c:numCache>
+                <c:formatCode>General</c:formatCode>
+                <c:ptCount val="9"/>
+                <c:pt idx="0">
+                  <c:v>1</c:v>
+                </c:pt>
+                <c:pt idx="1">
+                  <c:v>2</c:v>
+                </c:pt>
+                <c:pt idx="2">
+                  <c:v>3</c:v>
+                </c:pt>
+                <c:pt idx="3">
+                  <c:v>4</c:v>
+                </c:pt>
+                <c:pt idx="4">
+                  <c:v>5</c:v>
+                </c:pt>
+                <c:pt idx="5">
+                  <c:v>6</c:v>
+                </c:pt>
+                <c:pt idx="6">
+                  <c:v>7</c:v>
+                </c:pt>
+                <c:pt idx="7">
+                  <c:v>8</c:v>
+                </c:pt>
+                <c:pt idx="8">
+                  <c:v>9</c:v>
+                </c:pt>
+              </c:numCache>
+            </c:numRef>
+          </c:cat>
+          <c:val>
+            <c:numRef>
+              <c:f>Hoja1!$B$2:$B$10</c:f>
+              <c:numCache>
+                <c:formatCode>General</c:formatCode>
+                <c:ptCount val="9"/>
+                <c:pt idx="0">
+                  <c:v>450.1</c:v>
+                </c:pt>
+                <c:pt idx="1">
+                  <c:v>303.5</c:v>
+                </c:pt>
+                <c:pt idx="2">
+                  <c:v>273.8</c:v>
+                </c:pt>
+                <c:pt idx="3">
+                  <c:v>203.7</c:v>
+                </c:pt>
+                <c:pt idx="4">
+                  <c:v>140.9</c:v>
+                </c:pt>
+                <c:pt idx="5">
+                  <c:v>167.4</c:v>
+                </c:pt>
+                <c:pt idx="6">
+                  <c:v>142.6</c:v>
+                </c:pt>
+                <c:pt idx="7">
+                  <c:v>106.1</c:v>
+                </c:pt>
+                <c:pt idx="8">
+                  <c:v>98.5</c:v>
+                </c:pt>
+              </c:numCache>
+            </c:numRef>
+          </c:val>
+          <c:smooth val="0"/>
+        </c:ser>
+        <c:dLbls>
+          <c:showLegendKey val="0"/>
+          <c:showVal val="0"/>
+          <c:showCatName val="0"/>
+          <c:showSerName val="0"/>
+          <c:showPercent val="0"/>
+          <c:showBubbleSize val="0"/>
+        </c:dLbls>
+        <c:marker val="1"/>
+        <c:smooth val="0"/>
+        <c:axId val="121437568"/>
+        <c:axId val="121525376"/>
+      </c:lineChart>
+      <c:catAx>
+        <c:axId val="121437568"/>
+        <c:scaling>
+          <c:orientation val="minMax"/>
+        </c:scaling>
+        <c:delete val="0"/>
+        <c:axPos val="b"/>
+        <c:numFmt formatCode="General" sourceLinked="1"/>
+        <c:majorTickMark val="out"/>
+        <c:minorTickMark val="none"/>
+        <c:tickLblPos val="nextTo"/>
+        <c:crossAx val="121525376"/>
+        <c:crosses val="autoZero"/>
+        <c:auto val="1"/>
+        <c:lblAlgn val="ctr"/>
+        <c:lblOffset val="100"/>
+        <c:noMultiLvlLbl val="0"/>
+      </c:catAx>
+      <c:valAx>
+        <c:axId val="121525376"/>
+        <c:scaling>
+          <c:orientation val="minMax"/>
+        </c:scaling>
+        <c:delete val="0"/>
+        <c:axPos val="l"/>
+        <c:majorGridlines/>
+        <c:numFmt formatCode="General" sourceLinked="1"/>
+        <c:majorTickMark val="out"/>
+        <c:minorTickMark val="none"/>
+        <c:tickLblPos val="nextTo"/>
+        <c:crossAx val="121437568"/>
+        <c:crosses val="autoZero"/>
+        <c:crossBetween val="between"/>
+      </c:valAx>
+    </c:plotArea>
+    <c:plotVisOnly val="1"/>
+    <c:dispBlanksAs val="gap"/>
+    <c:showDLblsOverMax val="0"/>
+  </c:chart>
+  <c:externalData r:id="rId1">
+    <c:autoUpdate val="0"/>
+  </c:externalData>
+</c:chartSpace>
+</file>
+
+<file path=word/charts/chart2.xml><?xml version="1.0" encoding="utf-8"?>
+<c:chartSpace xmlns:c="http://schemas.openxmlformats.org/drawingml/2006/chart" xmlns:a="http://schemas.openxmlformats.org/drawingml/2006/main" xmlns:r="http://schemas.openxmlformats.org/officeDocument/2006/relationships">
+  <c:date1904 val="0"/>
+  <c:lang val="es-ES"/>
+  <c:roundedCorners val="0"/>
+  <mc:AlternateContent xmlns:mc="http://schemas.openxmlformats.org/markup-compatibility/2006">
+    <mc:Choice xmlns:c14="http://schemas.microsoft.com/office/drawing/2007/8/2/chart" Requires="c14">
+      <c14:style val="102"/>
+    </mc:Choice>
+    <mc:Fallback>
+      <c:style val="2"/>
+    </mc:Fallback>
+  </mc:AlternateContent>
+  <c:chart>
+    <c:title>
+      <c:overlay val="0"/>
+    </c:title>
+    <c:autoTitleDeleted val="0"/>
+    <c:plotArea>
+      <c:layout/>
+      <c:lineChart>
+        <c:grouping val="standard"/>
+        <c:varyColors val="0"/>
+        <c:ser>
+          <c:idx val="0"/>
+          <c:order val="0"/>
+          <c:tx>
+            <c:strRef>
+              <c:f>Hoja1!$B$1</c:f>
+              <c:strCache>
+                <c:ptCount val="1"/>
+                <c:pt idx="0">
+                  <c:v>Evolución del número de colisiones</c:v>
+                </c:pt>
+              </c:strCache>
+            </c:strRef>
+          </c:tx>
+          <c:cat>
+            <c:numRef>
+              <c:f>Hoja1!$A$2:$A$10</c:f>
+              <c:numCache>
+                <c:formatCode>General</c:formatCode>
+                <c:ptCount val="9"/>
+                <c:pt idx="0">
+                  <c:v>1</c:v>
+                </c:pt>
+                <c:pt idx="1">
+                  <c:v>2</c:v>
+                </c:pt>
+                <c:pt idx="2">
+                  <c:v>3</c:v>
+                </c:pt>
+                <c:pt idx="3">
+                  <c:v>4</c:v>
+                </c:pt>
+                <c:pt idx="4">
+                  <c:v>5</c:v>
+                </c:pt>
+                <c:pt idx="5">
+                  <c:v>6</c:v>
+                </c:pt>
+                <c:pt idx="6">
+                  <c:v>7</c:v>
+                </c:pt>
+                <c:pt idx="7">
+                  <c:v>8</c:v>
+                </c:pt>
+                <c:pt idx="8">
+                  <c:v>9</c:v>
+                </c:pt>
+              </c:numCache>
+            </c:numRef>
+          </c:cat>
+          <c:val>
+            <c:numRef>
+              <c:f>Hoja1!$B$2:$B$10</c:f>
+              <c:numCache>
+                <c:formatCode>General</c:formatCode>
+                <c:ptCount val="9"/>
+                <c:pt idx="0">
+                  <c:v>47</c:v>
+                </c:pt>
+                <c:pt idx="1">
+                  <c:v>45</c:v>
+                </c:pt>
+                <c:pt idx="2">
+                  <c:v>27</c:v>
+                </c:pt>
+                <c:pt idx="3">
+                  <c:v>27</c:v>
+                </c:pt>
+                <c:pt idx="4">
+                  <c:v>18</c:v>
+                </c:pt>
+                <c:pt idx="5">
+                  <c:v>20</c:v>
+                </c:pt>
+                <c:pt idx="6">
+                  <c:v>22</c:v>
+                </c:pt>
+                <c:pt idx="7">
+                  <c:v>12</c:v>
+                </c:pt>
+                <c:pt idx="8">
+                  <c:v>8</c:v>
+                </c:pt>
+              </c:numCache>
+            </c:numRef>
+          </c:val>
+          <c:smooth val="0"/>
+        </c:ser>
+        <c:dLbls>
+          <c:showLegendKey val="0"/>
+          <c:showVal val="0"/>
+          <c:showCatName val="0"/>
+          <c:showSerName val="0"/>
+          <c:showPercent val="0"/>
+          <c:showBubbleSize val="0"/>
+        </c:dLbls>
+        <c:marker val="1"/>
+        <c:smooth val="0"/>
+        <c:axId val="121516800"/>
+        <c:axId val="121518336"/>
+      </c:lineChart>
+      <c:catAx>
+        <c:axId val="121516800"/>
+        <c:scaling>
+          <c:orientation val="minMax"/>
+        </c:scaling>
+        <c:delete val="0"/>
+        <c:axPos val="b"/>
+        <c:numFmt formatCode="General" sourceLinked="1"/>
+        <c:majorTickMark val="out"/>
+        <c:minorTickMark val="none"/>
+        <c:tickLblPos val="nextTo"/>
+        <c:crossAx val="121518336"/>
+        <c:crosses val="autoZero"/>
+        <c:auto val="1"/>
+        <c:lblAlgn val="ctr"/>
+        <c:lblOffset val="100"/>
+        <c:noMultiLvlLbl val="0"/>
+      </c:catAx>
+      <c:valAx>
+        <c:axId val="121518336"/>
+        <c:scaling>
+          <c:orientation val="minMax"/>
+        </c:scaling>
+        <c:delete val="0"/>
+        <c:axPos val="l"/>
+        <c:majorGridlines/>
+        <c:numFmt formatCode="General" sourceLinked="1"/>
+        <c:majorTickMark val="out"/>
+        <c:minorTickMark val="none"/>
+        <c:tickLblPos val="nextTo"/>
+        <c:crossAx val="121516800"/>
+        <c:crosses val="autoZero"/>
+        <c:crossBetween val="between"/>
+      </c:valAx>
+    </c:plotArea>
+    <c:plotVisOnly val="1"/>
+    <c:dispBlanksAs val="zero"/>
+    <c:showDLblsOverMax val="0"/>
+  </c:chart>
+  <c:externalData r:id="rId1">
+    <c:autoUpdate val="0"/>
+  </c:externalData>
+</c:chartSpace>
 </file>
 
 <file path=word/theme/theme1.xml><?xml version="1.0" encoding="utf-8"?>
@@ -6857,7 +7888,7 @@
 </file>
 
 <file path=customXml/itemProps1.xml><?xml version="1.0" encoding="utf-8"?>
-<ds:datastoreItem xmlns:ds="http://schemas.openxmlformats.org/officeDocument/2006/customXml" ds:itemID="{204D7F3B-39EF-4168-B26F-173293E1F085}">
+<ds:datastoreItem xmlns:ds="http://schemas.openxmlformats.org/officeDocument/2006/customXml" ds:itemID="{7E2C716F-542D-4BB2-A740-A0558B533E73}">
   <ds:schemaRefs>
     <ds:schemaRef ds:uri="http://schemas.openxmlformats.org/officeDocument/2006/bibliography"/>
   </ds:schemaRefs>

</xml_diff>